<commit_message>
Finished mid term report
</commit_message>
<xml_diff>
--- a/documents/Mid-Term Report.docx
+++ b/documents/Mid-Term Report.docx
@@ -156,6 +156,22 @@
         </w:rPr>
         <w:t>Daniel Blackley - 160007728</w:t>
       </w:r>
+    </w:p>
+    <w:p>
+      <w:pPr>
+        <w:rPr>
+          <w:rFonts w:ascii="Times New Roman" w:hAnsi="Times New Roman" w:cs="Times New Roman"/>
+          <w:sz w:val="28"/>
+          <w:szCs w:val="28"/>
+          <w:u w:val="single"/>
+        </w:rPr>
+        <w:sectPr>
+          <w:pgSz w:w="11906" w:h="16838"/>
+          <w:pgMar w:top="1440" w:right="1440" w:bottom="1440" w:left="1440" w:header="708" w:footer="708" w:gutter="0"/>
+          <w:cols w:space="708"/>
+          <w:docGrid w:linePitch="360"/>
+        </w:sectPr>
+      </w:pPr>
     </w:p>
     <w:p>
       <w:pPr>
@@ -189,40 +205,39 @@
           <w:color w:val="auto"/>
         </w:rPr>
         <w:lastRenderedPageBreak/>
-        <w:t xml:space="preserve">Summary and </w:t>
-      </w:r>
-      <w:proofErr w:type="gramStart"/>
-      <w:r>
-        <w:rPr>
-          <w:rFonts w:ascii="Times New Roman" w:hAnsi="Times New Roman" w:cs="Times New Roman"/>
-          <w:b/>
-          <w:bCs/>
-          <w:color w:val="auto"/>
-        </w:rPr>
-        <w:t>Aims</w:t>
-      </w:r>
-      <w:proofErr w:type="gramEnd"/>
-    </w:p>
-    <w:p>
-      <w:pPr>
-        <w:rPr>
-          <w:rFonts w:ascii="Times New Roman" w:hAnsi="Times New Roman" w:cs="Times New Roman"/>
-        </w:rPr>
-      </w:pPr>
-      <w:r>
-        <w:rPr>
-          <w:rFonts w:ascii="Times New Roman" w:hAnsi="Times New Roman" w:cs="Times New Roman"/>
-        </w:rPr>
-        <w:t xml:space="preserve">Machine Learning </w:t>
-      </w:r>
-      <w:proofErr w:type="spellStart"/>
-      <w:r>
-        <w:rPr>
-          <w:rFonts w:ascii="Times New Roman" w:hAnsi="Times New Roman" w:cs="Times New Roman"/>
-        </w:rPr>
-        <w:t>Algorithims</w:t>
-      </w:r>
-      <w:proofErr w:type="spellEnd"/>
+        <w:t>Summary and Aims</w:t>
+      </w:r>
+    </w:p>
+    <w:p>
+      <w:pPr>
+        <w:rPr>
+          <w:rFonts w:ascii="Times New Roman" w:hAnsi="Times New Roman" w:cs="Times New Roman"/>
+        </w:rPr>
+      </w:pPr>
+      <w:r>
+        <w:rPr>
+          <w:rFonts w:ascii="Times New Roman" w:hAnsi="Times New Roman" w:cs="Times New Roman"/>
+        </w:rPr>
+        <w:t xml:space="preserve">Machine </w:t>
+      </w:r>
+      <w:r>
+        <w:rPr>
+          <w:rFonts w:ascii="Times New Roman" w:hAnsi="Times New Roman" w:cs="Times New Roman"/>
+        </w:rPr>
+        <w:t>l</w:t>
+      </w:r>
+      <w:r>
+        <w:rPr>
+          <w:rFonts w:ascii="Times New Roman" w:hAnsi="Times New Roman" w:cs="Times New Roman"/>
+        </w:rPr>
+        <w:t xml:space="preserve">earning </w:t>
+      </w:r>
+      <w:r>
+        <w:rPr>
+          <w:rFonts w:ascii="Times New Roman" w:hAnsi="Times New Roman" w:cs="Times New Roman"/>
+        </w:rPr>
+        <w:t>algorithms</w:t>
+      </w:r>
       <w:r>
         <w:rPr>
           <w:rFonts w:ascii="Times New Roman" w:hAnsi="Times New Roman" w:cs="Times New Roman"/>
@@ -239,29 +254,14 @@
         <w:rPr>
           <w:rFonts w:ascii="Times New Roman" w:hAnsi="Times New Roman" w:cs="Times New Roman"/>
         </w:rPr>
-        <w:t xml:space="preserve">, matching the accuracy of experts in the </w:t>
-      </w:r>
-      <w:proofErr w:type="gramStart"/>
-      <w:r>
-        <w:rPr>
-          <w:rFonts w:ascii="Times New Roman" w:hAnsi="Times New Roman" w:cs="Times New Roman"/>
-        </w:rPr>
-        <w:t>field</w:t>
+        <w:t>, matching the accuracy of experts in the field</w:t>
       </w:r>
       <w:r>
         <w:rPr>
           <w:rFonts w:ascii="Times New Roman" w:hAnsi="Times New Roman" w:cs="Times New Roman"/>
           <w:vertAlign w:val="superscript"/>
         </w:rPr>
-        <w:t>[</w:t>
-      </w:r>
-      <w:proofErr w:type="gramEnd"/>
-      <w:r>
-        <w:rPr>
-          <w:rFonts w:ascii="Times New Roman" w:hAnsi="Times New Roman" w:cs="Times New Roman"/>
-          <w:vertAlign w:val="superscript"/>
-        </w:rPr>
-        <w:t>1]</w:t>
+        <w:t>[1]</w:t>
       </w:r>
       <w:r>
         <w:rPr>
@@ -273,20 +273,44 @@
         <w:rPr>
           <w:rFonts w:ascii="Times New Roman" w:hAnsi="Times New Roman" w:cs="Times New Roman"/>
         </w:rPr>
-        <w:t>any predictions made by these algorithms have a quantifiable measure of uncertainty and correctly consider the cost of misclassifying certain Skin Lesions.</w:t>
-      </w:r>
-    </w:p>
-    <w:p>
-      <w:pPr>
-        <w:rPr>
-          <w:rFonts w:ascii="Times New Roman" w:hAnsi="Times New Roman" w:cs="Times New Roman"/>
-        </w:rPr>
-      </w:pPr>
-      <w:r>
-        <w:rPr>
-          <w:rFonts w:ascii="Times New Roman" w:hAnsi="Times New Roman" w:cs="Times New Roman"/>
-        </w:rPr>
-        <w:t>I hope to investigate epistemic uncertainty in Machine learning Algorithms by comparing a bas</w:t>
+        <w:t>any predictions made by these algorithms have a quantifiable measure of uncertainty and correctly consider the cost of misclassifying certain Skin Lesion</w:t>
+      </w:r>
+      <w:r>
+        <w:rPr>
+          <w:rFonts w:ascii="Times New Roman" w:hAnsi="Times New Roman" w:cs="Times New Roman"/>
+        </w:rPr>
+        <w:t>s</w:t>
+      </w:r>
+      <w:r>
+        <w:rPr>
+          <w:rFonts w:ascii="Times New Roman" w:hAnsi="Times New Roman" w:cs="Times New Roman"/>
+        </w:rPr>
+        <w:t>.</w:t>
+      </w:r>
+    </w:p>
+    <w:p>
+      <w:pPr>
+        <w:rPr>
+          <w:rFonts w:ascii="Times New Roman" w:hAnsi="Times New Roman" w:cs="Times New Roman"/>
+        </w:rPr>
+      </w:pPr>
+      <w:r>
+        <w:rPr>
+          <w:rFonts w:ascii="Times New Roman" w:hAnsi="Times New Roman" w:cs="Times New Roman"/>
+        </w:rPr>
+        <w:t xml:space="preserve">I hope to investigate epistemic uncertainty in </w:t>
+      </w:r>
+      <w:r>
+        <w:rPr>
+          <w:rFonts w:ascii="Times New Roman" w:hAnsi="Times New Roman" w:cs="Times New Roman"/>
+        </w:rPr>
+        <w:t>m</w:t>
+      </w:r>
+      <w:r>
+        <w:rPr>
+          <w:rFonts w:ascii="Times New Roman" w:hAnsi="Times New Roman" w:cs="Times New Roman"/>
+        </w:rPr>
+        <w:t>achine learning Algorithms by comparing a bas</w:t>
       </w:r>
       <w:r>
         <w:rPr>
@@ -332,7 +356,19 @@
         <w:rPr>
           <w:rFonts w:ascii="Times New Roman" w:hAnsi="Times New Roman" w:cs="Times New Roman"/>
         </w:rPr>
-        <w:t>Monte Carlo Dropout method, using Entropy across predictions as a measure for uncertainty.</w:t>
+        <w:t>Monte Carlo Dropout method, using</w:t>
+      </w:r>
+      <w:r>
+        <w:rPr>
+          <w:rFonts w:ascii="Times New Roman" w:hAnsi="Times New Roman" w:cs="Times New Roman"/>
+        </w:rPr>
+        <w:t xml:space="preserve"> the efficient net architecture and</w:t>
+      </w:r>
+      <w:r>
+        <w:rPr>
+          <w:rFonts w:ascii="Times New Roman" w:hAnsi="Times New Roman" w:cs="Times New Roman"/>
+        </w:rPr>
+        <w:t xml:space="preserve"> Entropy across predictions as a measure for uncertainty.</w:t>
       </w:r>
     </w:p>
     <w:p>
@@ -365,8 +401,2755 @@
           <w:rFonts w:ascii="Times New Roman" w:hAnsi="Times New Roman" w:cs="Times New Roman"/>
         </w:rPr>
       </w:pPr>
+      <w:r>
+        <w:rPr>
+          <w:rFonts w:ascii="Times New Roman" w:hAnsi="Times New Roman" w:cs="Times New Roman"/>
+        </w:rPr>
+        <w:t xml:space="preserve">The two most common types of uncertainty that you can </w:t>
+      </w:r>
+      <w:r>
+        <w:rPr>
+          <w:rFonts w:ascii="Times New Roman" w:hAnsi="Times New Roman" w:cs="Times New Roman"/>
+        </w:rPr>
+        <w:t>have</w:t>
+      </w:r>
+      <w:r>
+        <w:rPr>
+          <w:rFonts w:ascii="Times New Roman" w:hAnsi="Times New Roman" w:cs="Times New Roman"/>
+        </w:rPr>
+        <w:t xml:space="preserve"> with regards to machine learning are epistemic and aleatoric</w:t>
+      </w:r>
+      <w:r>
+        <w:rPr>
+          <w:rFonts w:ascii="Times New Roman" w:hAnsi="Times New Roman" w:cs="Times New Roman"/>
+          <w:vertAlign w:val="superscript"/>
+        </w:rPr>
+        <w:t>[2]</w:t>
+      </w:r>
+      <w:r>
+        <w:rPr>
+          <w:rFonts w:ascii="Times New Roman" w:hAnsi="Times New Roman" w:cs="Times New Roman"/>
+        </w:rPr>
+        <w:t>. Aleatoric uncertainty is a measure of unnatural</w:t>
+      </w:r>
+      <w:r>
+        <w:rPr>
+          <w:rFonts w:ascii="Times New Roman" w:hAnsi="Times New Roman" w:cs="Times New Roman"/>
+        </w:rPr>
+        <w:t xml:space="preserve"> (i.e. artificially added white noise)</w:t>
+      </w:r>
+      <w:r>
+        <w:rPr>
+          <w:rFonts w:ascii="Times New Roman" w:hAnsi="Times New Roman" w:cs="Times New Roman"/>
+        </w:rPr>
+        <w:t xml:space="preserve"> </w:t>
+      </w:r>
+      <w:r>
+        <w:rPr>
+          <w:rFonts w:ascii="Times New Roman" w:hAnsi="Times New Roman" w:cs="Times New Roman"/>
+        </w:rPr>
+        <w:t xml:space="preserve">and out of sample data, whereas epistemic uncertainty </w:t>
+      </w:r>
+      <w:r>
+        <w:rPr>
+          <w:rFonts w:ascii="Times New Roman" w:hAnsi="Times New Roman" w:cs="Times New Roman"/>
+        </w:rPr>
+        <w:t>is uncertainty in regards to things that a machine could in theory learn, but has not due to a lack of training samples. There are many papers looking into both types of uncertainty,</w:t>
+      </w:r>
+      <w:r>
+        <w:rPr>
+          <w:rFonts w:ascii="Times New Roman" w:hAnsi="Times New Roman" w:cs="Times New Roman"/>
+        </w:rPr>
+        <w:t xml:space="preserve"> and many different methods of discerning a measure of uncertainty from machine learning </w:t>
+      </w:r>
+      <w:r>
+        <w:rPr>
+          <w:rFonts w:ascii="Times New Roman" w:hAnsi="Times New Roman" w:cs="Times New Roman"/>
+        </w:rPr>
+        <w:t>algorithms</w:t>
+      </w:r>
+      <w:r>
+        <w:rPr>
+          <w:rFonts w:ascii="Times New Roman" w:hAnsi="Times New Roman" w:cs="Times New Roman"/>
+          <w:vertAlign w:val="superscript"/>
+        </w:rPr>
+        <w:t>[</w:t>
+      </w:r>
+      <w:r>
+        <w:rPr>
+          <w:rFonts w:ascii="Times New Roman" w:hAnsi="Times New Roman" w:cs="Times New Roman"/>
+          <w:vertAlign w:val="superscript"/>
+        </w:rPr>
+        <w:t>5</w:t>
+      </w:r>
+      <w:r>
+        <w:rPr>
+          <w:rFonts w:ascii="Times New Roman" w:hAnsi="Times New Roman" w:cs="Times New Roman"/>
+          <w:vertAlign w:val="superscript"/>
+        </w:rPr>
+        <w:t>]</w:t>
+      </w:r>
+      <w:r>
+        <w:rPr>
+          <w:rFonts w:ascii="Times New Roman" w:hAnsi="Times New Roman" w:cs="Times New Roman"/>
+          <w:vertAlign w:val="superscript"/>
+        </w:rPr>
+        <w:t>[6]</w:t>
+      </w:r>
+      <w:r>
+        <w:rPr>
+          <w:rFonts w:ascii="Times New Roman" w:hAnsi="Times New Roman" w:cs="Times New Roman"/>
+        </w:rPr>
+        <w:t>.</w:t>
+      </w:r>
+    </w:p>
+    <w:p>
+      <w:pPr>
+        <w:jc w:val="center"/>
+        <w:rPr>
+          <w:rFonts w:ascii="Times New Roman" w:hAnsi="Times New Roman" w:cs="Times New Roman"/>
+        </w:rPr>
+      </w:pPr>
+      <w:r>
+        <w:rPr>
+          <w:rFonts w:ascii="Times New Roman" w:hAnsi="Times New Roman" w:cs="Times New Roman"/>
+        </w:rPr>
+        <w:t>Bayesian Networks</w:t>
+      </w:r>
+      <w:r>
+        <w:rPr>
+          <w:rFonts w:ascii="Times New Roman" w:hAnsi="Times New Roman" w:cs="Times New Roman"/>
+        </w:rPr>
+        <w:t xml:space="preserve"> usually learn a distribution over the weights, which requires significant modification to the training procedure and can be computationally expensive</w:t>
+      </w:r>
+      <w:r>
+        <w:rPr>
+          <w:rFonts w:ascii="Times New Roman" w:hAnsi="Times New Roman" w:cs="Times New Roman"/>
+        </w:rPr>
+        <w:t>,</w:t>
+      </w:r>
+      <w:r>
+        <w:rPr>
+          <w:rFonts w:ascii="Times New Roman" w:hAnsi="Times New Roman" w:cs="Times New Roman"/>
+        </w:rPr>
+        <w:t xml:space="preserve"> </w:t>
+      </w:r>
+      <w:r>
+        <w:rPr>
+          <w:rFonts w:ascii="Times New Roman" w:hAnsi="Times New Roman" w:cs="Times New Roman"/>
+        </w:rPr>
+        <w:t>There are many alternatives to traditional Bayesian neural networks</w:t>
+      </w:r>
+      <w:r>
+        <w:rPr>
+          <w:rFonts w:ascii="Times New Roman" w:hAnsi="Times New Roman" w:cs="Times New Roman"/>
+        </w:rPr>
+        <w:t>;</w:t>
+      </w:r>
+      <w:r>
+        <w:rPr>
+          <w:rFonts w:ascii="Times New Roman" w:hAnsi="Times New Roman" w:cs="Times New Roman"/>
+        </w:rPr>
+        <w:t xml:space="preserve"> </w:t>
+      </w:r>
+      <w:r>
+        <w:rPr>
+          <w:rFonts w:ascii="Times New Roman" w:hAnsi="Times New Roman" w:cs="Times New Roman"/>
+        </w:rPr>
+        <w:t xml:space="preserve">One popular method is called </w:t>
+      </w:r>
+      <w:r>
+        <w:rPr>
+          <w:rFonts w:ascii="Times New Roman" w:hAnsi="Times New Roman" w:cs="Times New Roman"/>
+        </w:rPr>
+        <w:t>Deep Ensembles</w:t>
+      </w:r>
+      <w:r>
+        <w:rPr>
+          <w:rFonts w:ascii="Times New Roman" w:hAnsi="Times New Roman" w:cs="Times New Roman"/>
+          <w:vertAlign w:val="superscript"/>
+        </w:rPr>
+        <w:t>[3]</w:t>
+      </w:r>
+      <w:r>
+        <w:rPr>
+          <w:rFonts w:ascii="Times New Roman" w:hAnsi="Times New Roman" w:cs="Times New Roman"/>
+        </w:rPr>
+        <w:t>, which</w:t>
+      </w:r>
+      <w:r>
+        <w:rPr>
+          <w:rFonts w:ascii="Times New Roman" w:hAnsi="Times New Roman" w:cs="Times New Roman"/>
+        </w:rPr>
+        <w:t>, on a basic level,</w:t>
+      </w:r>
+      <w:r>
+        <w:rPr>
+          <w:rFonts w:ascii="Times New Roman" w:hAnsi="Times New Roman" w:cs="Times New Roman"/>
+        </w:rPr>
+        <w:t xml:space="preserve"> consists of training multiple </w:t>
+      </w:r>
+      <w:r>
+        <w:rPr>
+          <w:rFonts w:ascii="Times New Roman" w:hAnsi="Times New Roman" w:cs="Times New Roman"/>
+        </w:rPr>
+        <w:t>networks</w:t>
+      </w:r>
+      <w:r>
+        <w:rPr>
+          <w:rFonts w:ascii="Times New Roman" w:hAnsi="Times New Roman" w:cs="Times New Roman"/>
+        </w:rPr>
+        <w:t xml:space="preserve"> and </w:t>
+      </w:r>
+      <w:r>
+        <w:rPr>
+          <w:rFonts w:ascii="Times New Roman" w:hAnsi="Times New Roman" w:cs="Times New Roman"/>
+        </w:rPr>
+        <w:t xml:space="preserve">combining them into one more powerful </w:t>
+      </w:r>
+      <w:r>
+        <w:rPr>
+          <w:rFonts w:ascii="Times New Roman" w:hAnsi="Times New Roman" w:cs="Times New Roman"/>
+        </w:rPr>
+        <w:t>Network</w:t>
+      </w:r>
+      <w:r>
+        <w:rPr>
+          <w:rFonts w:ascii="Times New Roman" w:hAnsi="Times New Roman" w:cs="Times New Roman"/>
+        </w:rPr>
+        <w:t>.</w:t>
+      </w:r>
+      <w:r>
+        <w:rPr>
+          <w:rFonts w:ascii="Times New Roman" w:hAnsi="Times New Roman" w:cs="Times New Roman"/>
+        </w:rPr>
+        <w:t xml:space="preserve"> Another Method that </w:t>
+      </w:r>
+      <w:r>
+        <w:rPr>
+          <w:rFonts w:ascii="Times New Roman" w:hAnsi="Times New Roman" w:cs="Times New Roman"/>
+        </w:rPr>
+        <w:t xml:space="preserve">was proposed by </w:t>
+      </w:r>
+      <w:proofErr w:type="spellStart"/>
+      <w:r>
+        <w:rPr>
+          <w:rFonts w:ascii="Times New Roman" w:hAnsi="Times New Roman" w:cs="Times New Roman"/>
+        </w:rPr>
+        <w:t>Yarin</w:t>
+      </w:r>
+      <w:proofErr w:type="spellEnd"/>
+      <w:r>
+        <w:rPr>
+          <w:rFonts w:ascii="Times New Roman" w:hAnsi="Times New Roman" w:cs="Times New Roman"/>
+        </w:rPr>
+        <w:t xml:space="preserve"> Gal was</w:t>
+      </w:r>
+      <w:r>
+        <w:rPr>
+          <w:rFonts w:ascii="Times New Roman" w:hAnsi="Times New Roman" w:cs="Times New Roman"/>
+        </w:rPr>
+        <w:t xml:space="preserve"> MC Dropout,</w:t>
+      </w:r>
+      <w:r>
+        <w:rPr>
+          <w:rFonts w:ascii="Times New Roman" w:hAnsi="Times New Roman" w:cs="Times New Roman"/>
+        </w:rPr>
+        <w:t xml:space="preserve"> </w:t>
+      </w:r>
+      <w:r>
+        <w:rPr>
+          <w:rFonts w:ascii="Times New Roman" w:hAnsi="Times New Roman" w:cs="Times New Roman"/>
+        </w:rPr>
+        <w:t>it</w:t>
+      </w:r>
+      <w:r>
+        <w:rPr>
+          <w:rFonts w:ascii="Times New Roman" w:hAnsi="Times New Roman" w:cs="Times New Roman"/>
+        </w:rPr>
+        <w:t xml:space="preserve"> use</w:t>
+      </w:r>
+      <w:r>
+        <w:rPr>
+          <w:rFonts w:ascii="Times New Roman" w:hAnsi="Times New Roman" w:cs="Times New Roman"/>
+        </w:rPr>
+        <w:t xml:space="preserve">s </w:t>
+      </w:r>
+      <w:r>
+        <w:rPr>
+          <w:rFonts w:ascii="Times New Roman" w:hAnsi="Times New Roman" w:cs="Times New Roman"/>
+        </w:rPr>
+        <w:t>dropout at run time</w:t>
+      </w:r>
+      <w:r>
+        <w:rPr>
+          <w:rFonts w:ascii="Times New Roman" w:hAnsi="Times New Roman" w:cs="Times New Roman"/>
+        </w:rPr>
+        <w:t xml:space="preserve">, which he proved was equivalent to approximate </w:t>
+      </w:r>
+      <w:proofErr w:type="spellStart"/>
+      <w:r>
+        <w:rPr>
+          <w:rFonts w:ascii="Times New Roman" w:hAnsi="Times New Roman" w:cs="Times New Roman"/>
+        </w:rPr>
+        <w:t>Varational</w:t>
+      </w:r>
+      <w:proofErr w:type="spellEnd"/>
+      <w:r>
+        <w:rPr>
+          <w:rFonts w:ascii="Times New Roman" w:hAnsi="Times New Roman" w:cs="Times New Roman"/>
+        </w:rPr>
+        <w:t xml:space="preserve"> Inference</w:t>
+      </w:r>
+      <w:r>
+        <w:rPr>
+          <w:rFonts w:ascii="Times New Roman" w:hAnsi="Times New Roman" w:cs="Times New Roman"/>
+          <w:vertAlign w:val="superscript"/>
+        </w:rPr>
+        <w:t>[4]</w:t>
+      </w:r>
+      <w:r>
+        <w:rPr>
+          <w:rFonts w:ascii="Times New Roman" w:hAnsi="Times New Roman" w:cs="Times New Roman"/>
+        </w:rPr>
+        <w:t>, t</w:t>
+      </w:r>
+      <w:r>
+        <w:rPr>
+          <w:rFonts w:ascii="Times New Roman" w:hAnsi="Times New Roman" w:cs="Times New Roman"/>
+        </w:rPr>
+        <w:t xml:space="preserve">his method is less computationally expensive and is also easy to implement due to the prevalence of dropout as a regularisation technique. Another, even simpler method, is using 1 – </w:t>
+      </w:r>
+    </w:p>
+    <w:p>
+      <w:pPr>
+        <w:jc w:val="center"/>
+        <w:rPr>
+          <w:rFonts w:ascii="Times New Roman" w:hAnsi="Times New Roman" w:cs="Times New Roman"/>
+        </w:rPr>
+      </w:pPr>
+      <w:r>
+        <w:rPr>
+          <w:rFonts w:ascii="Times New Roman" w:hAnsi="Times New Roman" w:cs="Times New Roman"/>
+          <w:noProof/>
+        </w:rPr>
+        <w:drawing>
+          <wp:anchor distT="0" distB="0" distL="114300" distR="114300" simplePos="0" relativeHeight="251658240" behindDoc="0" locked="0" layoutInCell="1" allowOverlap="1" wp14:anchorId="18D2F03A" wp14:editId="0787B44F">
+            <wp:simplePos x="0" y="0"/>
+            <wp:positionH relativeFrom="column">
+              <wp:posOffset>341630</wp:posOffset>
+            </wp:positionH>
+            <wp:positionV relativeFrom="paragraph">
+              <wp:posOffset>175260</wp:posOffset>
+            </wp:positionV>
+            <wp:extent cx="2117090" cy="1913890"/>
+            <wp:effectExtent l="0" t="0" r="0" b="0"/>
+            <wp:wrapSquare wrapText="bothSides"/>
+            <wp:docPr id="1" name="Picture 1"/>
+            <wp:cNvGraphicFramePr>
+              <a:graphicFrameLocks xmlns:a="http://schemas.openxmlformats.org/drawingml/2006/main" noChangeAspect="1"/>
+            </wp:cNvGraphicFramePr>
+            <a:graphic xmlns:a="http://schemas.openxmlformats.org/drawingml/2006/main">
+              <a:graphicData uri="http://schemas.openxmlformats.org/drawingml/2006/picture">
+                <pic:pic xmlns:pic="http://schemas.openxmlformats.org/drawingml/2006/picture">
+                  <pic:nvPicPr>
+                    <pic:cNvPr id="1" name=""/>
+                    <pic:cNvPicPr/>
+                  </pic:nvPicPr>
+                  <pic:blipFill>
+                    <a:blip r:embed="rId7">
+                      <a:extLst>
+                        <a:ext uri="{28A0092B-C50C-407E-A947-70E740481C1C}">
+                          <a14:useLocalDpi xmlns:a14="http://schemas.microsoft.com/office/drawing/2010/main" val="0"/>
+                        </a:ext>
+                      </a:extLst>
+                    </a:blip>
+                    <a:stretch>
+                      <a:fillRect/>
+                    </a:stretch>
+                  </pic:blipFill>
+                  <pic:spPr>
+                    <a:xfrm>
+                      <a:off x="0" y="0"/>
+                      <a:ext cx="2117090" cy="1913890"/>
+                    </a:xfrm>
+                    <a:prstGeom prst="rect">
+                      <a:avLst/>
+                    </a:prstGeom>
+                  </pic:spPr>
+                </pic:pic>
+              </a:graphicData>
+            </a:graphic>
+            <wp14:sizeRelH relativeFrom="margin">
+              <wp14:pctWidth>0</wp14:pctWidth>
+            </wp14:sizeRelH>
+            <wp14:sizeRelV relativeFrom="margin">
+              <wp14:pctHeight>0</wp14:pctHeight>
+            </wp14:sizeRelV>
+          </wp:anchor>
+        </w:drawing>
+      </w:r>
+      <w:r>
+        <w:rPr>
+          <w:rFonts w:ascii="Times New Roman" w:hAnsi="Times New Roman" w:cs="Times New Roman"/>
+        </w:rPr>
+        <w:t xml:space="preserve"> </w:t>
+      </w:r>
+    </w:p>
+    <w:p>
+      <w:pPr>
+        <w:jc w:val="center"/>
+        <w:rPr>
+          <w:rFonts w:ascii="Times New Roman" w:hAnsi="Times New Roman" w:cs="Times New Roman"/>
+        </w:rPr>
+      </w:pPr>
+      <w:r>
+        <w:rPr>
+          <w:rFonts w:ascii="Times New Roman" w:hAnsi="Times New Roman" w:cs="Times New Roman"/>
+        </w:rPr>
+        <w:t>Figure 1: Cost matrix showing</w:t>
+      </w:r>
+      <w:r>
+        <w:rPr>
+          <w:rFonts w:ascii="Times New Roman" w:hAnsi="Times New Roman" w:cs="Times New Roman"/>
+        </w:rPr>
+        <w:t xml:space="preserve"> the cost of misclassification with</w:t>
+      </w:r>
+      <w:r>
+        <w:rPr>
+          <w:rFonts w:ascii="Times New Roman" w:hAnsi="Times New Roman" w:cs="Times New Roman"/>
+        </w:rPr>
+        <w:t xml:space="preserve"> Predictions on the Y axis and True labels on the X axis</w:t>
+      </w:r>
+      <w:r>
+        <w:rPr>
+          <w:rFonts w:ascii="Times New Roman" w:hAnsi="Times New Roman" w:cs="Times New Roman"/>
+        </w:rPr>
+        <w:t xml:space="preserve">, taken from </w:t>
+      </w:r>
+      <w:r>
+        <w:rPr>
+          <w:rFonts w:ascii="Times New Roman" w:hAnsi="Times New Roman" w:cs="Times New Roman"/>
+        </w:rPr>
+        <w:t>[9]</w:t>
+      </w:r>
+    </w:p>
+    <w:p>
+      <w:pPr>
+        <w:jc w:val="center"/>
+        <w:rPr>
+          <w:rFonts w:ascii="Times New Roman" w:hAnsi="Times New Roman" w:cs="Times New Roman"/>
+        </w:rPr>
+      </w:pPr>
+      <w:r>
+        <w:rPr>
+          <w:rFonts w:ascii="Times New Roman" w:hAnsi="Times New Roman" w:cs="Times New Roman"/>
+        </w:rPr>
+        <w:t xml:space="preserve">max </w:t>
+      </w:r>
+      <w:proofErr w:type="spellStart"/>
+      <w:r>
+        <w:rPr>
+          <w:rFonts w:ascii="Times New Roman" w:hAnsi="Times New Roman" w:cs="Times New Roman"/>
+        </w:rPr>
+        <w:t>softmax</w:t>
+      </w:r>
+      <w:proofErr w:type="spellEnd"/>
+      <w:r>
+        <w:rPr>
+          <w:rFonts w:ascii="Times New Roman" w:hAnsi="Times New Roman" w:cs="Times New Roman"/>
+        </w:rPr>
+        <w:t xml:space="preserve"> probability, this was shown to be</w:t>
+      </w:r>
+      <w:r>
+        <w:rPr>
+          <w:rFonts w:ascii="Times New Roman" w:hAnsi="Times New Roman" w:cs="Times New Roman"/>
+        </w:rPr>
+        <w:t xml:space="preserve"> </w:t>
+      </w:r>
+      <w:r>
+        <w:rPr>
+          <w:rFonts w:ascii="Times New Roman" w:hAnsi="Times New Roman" w:cs="Times New Roman"/>
+        </w:rPr>
+        <w:t>a rather effective method for calculating uncertainty</w:t>
+      </w:r>
+      <w:r>
+        <w:rPr>
+          <w:rFonts w:ascii="Times New Roman" w:hAnsi="Times New Roman" w:cs="Times New Roman"/>
+        </w:rPr>
+        <w:t xml:space="preserve"> </w:t>
+      </w:r>
+      <w:r>
+        <w:rPr>
+          <w:rFonts w:ascii="Times New Roman" w:hAnsi="Times New Roman" w:cs="Times New Roman"/>
+          <w:vertAlign w:val="superscript"/>
+        </w:rPr>
+        <w:t>[</w:t>
+      </w:r>
+      <w:r>
+        <w:rPr>
+          <w:rFonts w:ascii="Times New Roman" w:hAnsi="Times New Roman" w:cs="Times New Roman"/>
+          <w:vertAlign w:val="superscript"/>
+        </w:rPr>
+        <w:t>8</w:t>
+      </w:r>
+      <w:r>
+        <w:rPr>
+          <w:rFonts w:ascii="Times New Roman" w:hAnsi="Times New Roman" w:cs="Times New Roman"/>
+          <w:vertAlign w:val="superscript"/>
+        </w:rPr>
+        <w:t>]</w:t>
+      </w:r>
+      <w:r>
+        <w:rPr>
+          <w:rFonts w:ascii="Times New Roman" w:hAnsi="Times New Roman" w:cs="Times New Roman"/>
+        </w:rPr>
+        <w:t xml:space="preserve"> and serves as a good baseline to compare other methods to. In my project I plan to compare MC Dropout to a baseline </w:t>
+      </w:r>
+      <w:proofErr w:type="spellStart"/>
+      <w:r>
+        <w:rPr>
+          <w:rFonts w:ascii="Times New Roman" w:hAnsi="Times New Roman" w:cs="Times New Roman"/>
+        </w:rPr>
+        <w:t>softmax</w:t>
+      </w:r>
+      <w:proofErr w:type="spellEnd"/>
+      <w:r>
+        <w:rPr>
+          <w:rFonts w:ascii="Times New Roman" w:hAnsi="Times New Roman" w:cs="Times New Roman"/>
+        </w:rPr>
+        <w:t xml:space="preserve"> response, primarily due to the comparatively computationally inexpensive nature of the proposed methods.</w:t>
+      </w:r>
+      <w:r>
+        <w:rPr>
+          <w:rFonts w:ascii="Times New Roman" w:hAnsi="Times New Roman" w:cs="Times New Roman"/>
+        </w:rPr>
+        <w:t xml:space="preserve"> Both have shown to have comparable results on various datasets</w:t>
+      </w:r>
+      <w:r>
+        <w:rPr>
+          <w:rFonts w:ascii="Times New Roman" w:hAnsi="Times New Roman" w:cs="Times New Roman"/>
+          <w:vertAlign w:val="superscript"/>
+        </w:rPr>
+        <w:t>[</w:t>
+      </w:r>
+      <w:r>
+        <w:rPr>
+          <w:rFonts w:ascii="Times New Roman" w:hAnsi="Times New Roman" w:cs="Times New Roman"/>
+          <w:vertAlign w:val="superscript"/>
+        </w:rPr>
+        <w:t>7</w:t>
+      </w:r>
+      <w:r>
+        <w:rPr>
+          <w:rFonts w:ascii="Times New Roman" w:hAnsi="Times New Roman" w:cs="Times New Roman"/>
+          <w:vertAlign w:val="superscript"/>
+        </w:rPr>
+        <w:t>]</w:t>
+      </w:r>
+      <w:r>
+        <w:rPr>
+          <w:rFonts w:ascii="Times New Roman" w:hAnsi="Times New Roman" w:cs="Times New Roman"/>
+        </w:rPr>
+        <w:t>, and Skin Lesion classification</w:t>
+      </w:r>
+      <w:r>
+        <w:rPr>
+          <w:rFonts w:ascii="Times New Roman" w:hAnsi="Times New Roman" w:cs="Times New Roman"/>
+          <w:vertAlign w:val="superscript"/>
+        </w:rPr>
+        <w:t>[</w:t>
+      </w:r>
+      <w:r>
+        <w:rPr>
+          <w:rFonts w:ascii="Times New Roman" w:hAnsi="Times New Roman" w:cs="Times New Roman"/>
+          <w:vertAlign w:val="superscript"/>
+        </w:rPr>
+        <w:t>5</w:t>
+      </w:r>
+      <w:r>
+        <w:rPr>
+          <w:rFonts w:ascii="Times New Roman" w:hAnsi="Times New Roman" w:cs="Times New Roman"/>
+          <w:vertAlign w:val="superscript"/>
+        </w:rPr>
+        <w:t>]</w:t>
+      </w:r>
+      <w:r>
+        <w:rPr>
+          <w:rFonts w:ascii="Times New Roman" w:hAnsi="Times New Roman" w:cs="Times New Roman"/>
+        </w:rPr>
+        <w:t>.</w:t>
+      </w:r>
+    </w:p>
+    <w:p>
+      <w:pPr>
+        <w:jc w:val="center"/>
+        <w:rPr>
+          <w:rFonts w:ascii="Times New Roman" w:hAnsi="Times New Roman" w:cs="Times New Roman"/>
+        </w:rPr>
+      </w:pPr>
+    </w:p>
+    <w:p>
+      <w:pPr>
+        <w:rPr>
+          <w:rFonts w:ascii="Times New Roman" w:hAnsi="Times New Roman" w:cs="Times New Roman"/>
+        </w:rPr>
+      </w:pPr>
+      <w:r>
+        <w:rPr>
+          <w:rFonts w:ascii="Times New Roman" w:hAnsi="Times New Roman" w:cs="Times New Roman"/>
+        </w:rPr>
+        <w:t xml:space="preserve">Not all classifications of Skin Lesions are equal, some misclassifications can be particularly </w:t>
+      </w:r>
+      <w:r>
+        <w:rPr>
+          <w:rFonts w:ascii="Times New Roman" w:hAnsi="Times New Roman" w:cs="Times New Roman"/>
+        </w:rPr>
+        <w:t>more dangerous than others</w:t>
+      </w:r>
+      <w:r>
+        <w:rPr>
+          <w:rFonts w:ascii="Times New Roman" w:hAnsi="Times New Roman" w:cs="Times New Roman"/>
+        </w:rPr>
+        <w:t>.</w:t>
+      </w:r>
+      <w:r>
+        <w:rPr>
+          <w:rFonts w:ascii="Times New Roman" w:hAnsi="Times New Roman" w:cs="Times New Roman"/>
+        </w:rPr>
+        <w:t xml:space="preserve"> A cost matrix can help counteract this</w:t>
+      </w:r>
+      <w:r>
+        <w:rPr>
+          <w:rFonts w:ascii="Times New Roman" w:hAnsi="Times New Roman" w:cs="Times New Roman"/>
+        </w:rPr>
+        <w:t xml:space="preserve">, </w:t>
+      </w:r>
+      <w:r>
+        <w:rPr>
+          <w:rFonts w:ascii="Times New Roman" w:hAnsi="Times New Roman" w:cs="Times New Roman"/>
+        </w:rPr>
+        <w:t>Figure 1 shows the implementation I will be using.</w:t>
+      </w:r>
+    </w:p>
+    <w:p>
+      <w:pPr>
+        <w:pStyle w:val="Heading1"/>
+        <w:numPr>
+          <w:ilvl w:val="0"/>
+          <w:numId w:val="1"/>
+        </w:numPr>
+        <w:rPr>
+          <w:rFonts w:ascii="Times New Roman" w:hAnsi="Times New Roman" w:cs="Times New Roman"/>
+          <w:b/>
+          <w:bCs/>
+          <w:color w:val="auto"/>
+        </w:rPr>
+      </w:pPr>
+      <w:r>
+        <w:rPr>
+          <w:rFonts w:ascii="Times New Roman" w:hAnsi="Times New Roman" w:cs="Times New Roman"/>
+          <w:b/>
+          <w:bCs/>
+          <w:color w:val="auto"/>
+        </w:rPr>
+        <w:t>Main Features</w:t>
+      </w:r>
+    </w:p>
+    <w:p>
+      <w:pPr>
+        <w:rPr>
+          <w:rFonts w:ascii="Times New Roman" w:hAnsi="Times New Roman" w:cs="Times New Roman"/>
+        </w:rPr>
+      </w:pPr>
+      <w:r>
+        <w:rPr>
+          <w:rFonts w:ascii="Times New Roman" w:hAnsi="Times New Roman" w:cs="Times New Roman"/>
+        </w:rPr>
+        <w:t xml:space="preserve">I plan to implement a cost sensitive and risk aware efficient net b0 model using </w:t>
+      </w:r>
+      <w:proofErr w:type="spellStart"/>
+      <w:r>
+        <w:rPr>
+          <w:rFonts w:ascii="Times New Roman" w:hAnsi="Times New Roman" w:cs="Times New Roman"/>
+        </w:rPr>
+        <w:t>pytorch</w:t>
+      </w:r>
+      <w:proofErr w:type="spellEnd"/>
+      <w:r>
+        <w:rPr>
+          <w:rFonts w:ascii="Times New Roman" w:hAnsi="Times New Roman" w:cs="Times New Roman"/>
+        </w:rPr>
+        <w:t xml:space="preserve">, From this I hope to retrieve useful evaluation metrics that can help compare the </w:t>
+      </w:r>
+      <w:proofErr w:type="spellStart"/>
+      <w:r>
+        <w:rPr>
+          <w:rFonts w:ascii="Times New Roman" w:hAnsi="Times New Roman" w:cs="Times New Roman"/>
+        </w:rPr>
+        <w:t>softmax</w:t>
+      </w:r>
+      <w:proofErr w:type="spellEnd"/>
+      <w:r>
+        <w:rPr>
+          <w:rFonts w:ascii="Times New Roman" w:hAnsi="Times New Roman" w:cs="Times New Roman"/>
+        </w:rPr>
+        <w:t xml:space="preserve"> baseline and MC Dropout to provide </w:t>
+      </w:r>
+      <w:proofErr w:type="spellStart"/>
+      <w:r>
+        <w:rPr>
+          <w:rFonts w:ascii="Times New Roman" w:hAnsi="Times New Roman" w:cs="Times New Roman"/>
+        </w:rPr>
+        <w:t>a</w:t>
+      </w:r>
+      <w:proofErr w:type="spellEnd"/>
+      <w:r>
+        <w:rPr>
+          <w:rFonts w:ascii="Times New Roman" w:hAnsi="Times New Roman" w:cs="Times New Roman"/>
+        </w:rPr>
+        <w:t xml:space="preserve"> informative report on which model provides a better </w:t>
+      </w:r>
+      <w:r>
+        <w:rPr>
+          <w:rFonts w:ascii="Times New Roman" w:hAnsi="Times New Roman" w:cs="Times New Roman"/>
+        </w:rPr>
+        <w:t>prediction of uncertainty</w:t>
+      </w:r>
+    </w:p>
+    <w:p>
+      <w:pPr>
+        <w:pStyle w:val="Heading1"/>
+        <w:numPr>
+          <w:ilvl w:val="0"/>
+          <w:numId w:val="1"/>
+        </w:numPr>
+        <w:rPr>
+          <w:rFonts w:ascii="Times New Roman" w:hAnsi="Times New Roman" w:cs="Times New Roman"/>
+          <w:b/>
+          <w:bCs/>
+          <w:color w:val="auto"/>
+        </w:rPr>
+      </w:pPr>
+      <w:r>
+        <w:rPr>
+          <w:rFonts w:ascii="Times New Roman" w:hAnsi="Times New Roman" w:cs="Times New Roman"/>
+          <w:b/>
+          <w:bCs/>
+          <w:color w:val="auto"/>
+        </w:rPr>
+        <w:t>Progress to date</w:t>
+      </w:r>
+    </w:p>
+    <w:p>
+      <w:pPr>
+        <w:rPr>
+          <w:rFonts w:ascii="Times New Roman" w:hAnsi="Times New Roman" w:cs="Times New Roman"/>
+        </w:rPr>
+      </w:pPr>
+      <w:r>
+        <w:rPr>
+          <w:rFonts w:ascii="Times New Roman" w:hAnsi="Times New Roman" w:cs="Times New Roman"/>
+        </w:rPr>
+        <w:t>So far I have manage</w:t>
+      </w:r>
+      <w:r>
+        <w:rPr>
+          <w:rFonts w:ascii="Times New Roman" w:hAnsi="Times New Roman" w:cs="Times New Roman"/>
+        </w:rPr>
+        <w:t>d</w:t>
+      </w:r>
+      <w:r>
+        <w:rPr>
+          <w:rFonts w:ascii="Times New Roman" w:hAnsi="Times New Roman" w:cs="Times New Roman"/>
+        </w:rPr>
+        <w:t xml:space="preserve"> to implement </w:t>
+      </w:r>
+      <w:r>
+        <w:rPr>
+          <w:rFonts w:ascii="Times New Roman" w:hAnsi="Times New Roman" w:cs="Times New Roman"/>
+        </w:rPr>
+        <w:t xml:space="preserve">an </w:t>
+      </w:r>
+      <w:r>
+        <w:rPr>
+          <w:rFonts w:ascii="Times New Roman" w:hAnsi="Times New Roman" w:cs="Times New Roman"/>
+        </w:rPr>
+        <w:t>efficientNetb0</w:t>
+      </w:r>
+      <w:r>
+        <w:rPr>
+          <w:rFonts w:ascii="Times New Roman" w:hAnsi="Times New Roman" w:cs="Times New Roman"/>
+        </w:rPr>
+        <w:t xml:space="preserve"> </w:t>
+      </w:r>
+      <w:r>
+        <w:rPr>
+          <w:rFonts w:ascii="Times New Roman" w:hAnsi="Times New Roman" w:cs="Times New Roman"/>
+        </w:rPr>
+        <w:t xml:space="preserve">model capable of outputting both a basic </w:t>
+      </w:r>
+      <w:proofErr w:type="spellStart"/>
+      <w:r>
+        <w:rPr>
+          <w:rFonts w:ascii="Times New Roman" w:hAnsi="Times New Roman" w:cs="Times New Roman"/>
+        </w:rPr>
+        <w:t>softmax</w:t>
+      </w:r>
+      <w:proofErr w:type="spellEnd"/>
+      <w:r>
+        <w:rPr>
+          <w:rFonts w:ascii="Times New Roman" w:hAnsi="Times New Roman" w:cs="Times New Roman"/>
+        </w:rPr>
+        <w:t xml:space="preserve"> prediction as well as a range of predictions by applying dropout at </w:t>
+      </w:r>
+    </w:p>
+    <w:p>
+      <w:pPr>
+        <w:rPr>
+          <w:rFonts w:ascii="Times New Roman" w:hAnsi="Times New Roman" w:cs="Times New Roman"/>
+        </w:rPr>
+        <w:sectPr>
+          <w:type w:val="continuous"/>
+          <w:pgSz w:w="11906" w:h="16838"/>
+          <w:pgMar w:top="1440" w:right="1440" w:bottom="1440" w:left="1440" w:header="708" w:footer="708" w:gutter="0"/>
+          <w:cols w:num="2" w:space="708"/>
+          <w:docGrid w:linePitch="360"/>
+        </w:sectPr>
+      </w:pPr>
+    </w:p>
+    <w:p>
+      <w:pPr>
+        <w:rPr>
+          <w:rFonts w:ascii="Times New Roman" w:hAnsi="Times New Roman" w:cs="Times New Roman"/>
+        </w:rPr>
+      </w:pPr>
+      <w:r>
+        <w:rPr>
+          <w:noProof/>
+        </w:rPr>
+        <w:lastRenderedPageBreak/>
+        <w:drawing>
+          <wp:anchor distT="0" distB="0" distL="114300" distR="114300" simplePos="0" relativeHeight="251659264" behindDoc="1" locked="0" layoutInCell="1" allowOverlap="1" wp14:anchorId="4FD86CB2" wp14:editId="71DA17EB">
+            <wp:simplePos x="0" y="0"/>
+            <wp:positionH relativeFrom="margin">
+              <wp:posOffset>3404382</wp:posOffset>
+            </wp:positionH>
+            <wp:positionV relativeFrom="paragraph">
+              <wp:posOffset>42203</wp:posOffset>
+            </wp:positionV>
+            <wp:extent cx="2168076" cy="1624819"/>
+            <wp:effectExtent l="0" t="0" r="3810" b="0"/>
+            <wp:wrapNone/>
+            <wp:docPr id="4" name="Picture 4" descr="No description available."/>
+            <wp:cNvGraphicFramePr>
+              <a:graphicFrameLocks xmlns:a="http://schemas.openxmlformats.org/drawingml/2006/main" noChangeAspect="1"/>
+            </wp:cNvGraphicFramePr>
+            <a:graphic xmlns:a="http://schemas.openxmlformats.org/drawingml/2006/main">
+              <a:graphicData uri="http://schemas.openxmlformats.org/drawingml/2006/picture">
+                <pic:pic xmlns:pic="http://schemas.openxmlformats.org/drawingml/2006/picture">
+                  <pic:nvPicPr>
+                    <pic:cNvPr id="0" name="Picture 3" descr="No description available."/>
+                    <pic:cNvPicPr>
+                      <a:picLocks noChangeAspect="1" noChangeArrowheads="1"/>
+                    </pic:cNvPicPr>
+                  </pic:nvPicPr>
+                  <pic:blipFill>
+                    <a:blip r:embed="rId8" cstate="print">
+                      <a:extLst>
+                        <a:ext uri="{28A0092B-C50C-407E-A947-70E740481C1C}">
+                          <a14:useLocalDpi xmlns:a14="http://schemas.microsoft.com/office/drawing/2010/main" val="0"/>
+                        </a:ext>
+                      </a:extLst>
+                    </a:blip>
+                    <a:srcRect/>
+                    <a:stretch>
+                      <a:fillRect/>
+                    </a:stretch>
+                  </pic:blipFill>
+                  <pic:spPr bwMode="auto">
+                    <a:xfrm>
+                      <a:off x="0" y="0"/>
+                      <a:ext cx="2185828" cy="1638123"/>
+                    </a:xfrm>
+                    <a:prstGeom prst="rect">
+                      <a:avLst/>
+                    </a:prstGeom>
+                    <a:noFill/>
+                    <a:ln>
+                      <a:noFill/>
+                    </a:ln>
+                  </pic:spPr>
+                </pic:pic>
+              </a:graphicData>
+            </a:graphic>
+            <wp14:sizeRelH relativeFrom="margin">
+              <wp14:pctWidth>0</wp14:pctWidth>
+            </wp14:sizeRelH>
+            <wp14:sizeRelV relativeFrom="margin">
+              <wp14:pctHeight>0</wp14:pctHeight>
+            </wp14:sizeRelV>
+          </wp:anchor>
+        </w:drawing>
+      </w:r>
+      <w:r>
+        <w:rPr>
+          <w:noProof/>
+        </w:rPr>
+        <w:drawing>
+          <wp:inline distT="0" distB="0" distL="0" distR="0" wp14:anchorId="10B030A0" wp14:editId="4B1488CC">
+            <wp:extent cx="2391508" cy="1792912"/>
+            <wp:effectExtent l="0" t="0" r="8890" b="0"/>
+            <wp:docPr id="3" name="Picture 3" descr="No description available."/>
+            <wp:cNvGraphicFramePr>
+              <a:graphicFrameLocks xmlns:a="http://schemas.openxmlformats.org/drawingml/2006/main" noChangeAspect="1"/>
+            </wp:cNvGraphicFramePr>
+            <a:graphic xmlns:a="http://schemas.openxmlformats.org/drawingml/2006/main">
+              <a:graphicData uri="http://schemas.openxmlformats.org/drawingml/2006/picture">
+                <pic:pic xmlns:pic="http://schemas.openxmlformats.org/drawingml/2006/picture">
+                  <pic:nvPicPr>
+                    <pic:cNvPr id="0" name="Picture 1" descr="No description available."/>
+                    <pic:cNvPicPr>
+                      <a:picLocks noChangeAspect="1" noChangeArrowheads="1"/>
+                    </pic:cNvPicPr>
+                  </pic:nvPicPr>
+                  <pic:blipFill>
+                    <a:blip r:embed="rId9" cstate="print">
+                      <a:extLst>
+                        <a:ext uri="{28A0092B-C50C-407E-A947-70E740481C1C}">
+                          <a14:useLocalDpi xmlns:a14="http://schemas.microsoft.com/office/drawing/2010/main" val="0"/>
+                        </a:ext>
+                      </a:extLst>
+                    </a:blip>
+                    <a:srcRect/>
+                    <a:stretch>
+                      <a:fillRect/>
+                    </a:stretch>
+                  </pic:blipFill>
+                  <pic:spPr bwMode="auto">
+                    <a:xfrm>
+                      <a:off x="0" y="0"/>
+                      <a:ext cx="2403548" cy="1801939"/>
+                    </a:xfrm>
+                    <a:prstGeom prst="rect">
+                      <a:avLst/>
+                    </a:prstGeom>
+                    <a:noFill/>
+                    <a:ln>
+                      <a:noFill/>
+                    </a:ln>
+                  </pic:spPr>
+                </pic:pic>
+              </a:graphicData>
+            </a:graphic>
+          </wp:inline>
+        </w:drawing>
+      </w:r>
+    </w:p>
+    <w:p>
+      <w:pPr>
+        <w:rPr>
+          <w:rFonts w:ascii="Times New Roman" w:hAnsi="Times New Roman" w:cs="Times New Roman"/>
+        </w:rPr>
+      </w:pPr>
+      <w:r>
+        <w:rPr>
+          <w:rFonts w:ascii="Times New Roman" w:hAnsi="Times New Roman" w:cs="Times New Roman"/>
+        </w:rPr>
+        <w:t xml:space="preserve">                Figure 2a – Learning curve</w:t>
+      </w:r>
+      <w:r>
+        <w:rPr>
+          <w:rFonts w:ascii="Times New Roman" w:hAnsi="Times New Roman" w:cs="Times New Roman"/>
+        </w:rPr>
+        <w:tab/>
+      </w:r>
+      <w:r>
+        <w:rPr>
+          <w:rFonts w:ascii="Times New Roman" w:hAnsi="Times New Roman" w:cs="Times New Roman"/>
+        </w:rPr>
+        <w:tab/>
+      </w:r>
+      <w:r>
+        <w:rPr>
+          <w:rFonts w:ascii="Times New Roman" w:hAnsi="Times New Roman" w:cs="Times New Roman"/>
+        </w:rPr>
+        <w:tab/>
+        <w:t xml:space="preserve">       Figure 2b – Accuracy over each epoch</w:t>
+      </w:r>
+    </w:p>
+    <w:p>
+      <w:pPr>
+        <w:rPr>
+          <w:rFonts w:ascii="Times New Roman" w:hAnsi="Times New Roman" w:cs="Times New Roman"/>
+        </w:rPr>
+      </w:pPr>
+    </w:p>
+    <w:p>
+      <w:pPr>
+        <w:rPr>
+          <w:rFonts w:ascii="Times New Roman" w:hAnsi="Times New Roman" w:cs="Times New Roman"/>
+        </w:rPr>
+      </w:pPr>
+    </w:p>
+    <w:p>
+      <w:pPr>
+        <w:jc w:val="center"/>
+        <w:rPr>
+          <w:rFonts w:ascii="Times New Roman" w:hAnsi="Times New Roman" w:cs="Times New Roman"/>
+        </w:rPr>
+      </w:pPr>
+      <w:r>
+        <w:rPr>
+          <w:noProof/>
+        </w:rPr>
+        <w:drawing>
+          <wp:inline distT="0" distB="0" distL="0" distR="0" wp14:anchorId="35EA90D1" wp14:editId="3EA5E021">
+            <wp:extent cx="2264898" cy="1698045"/>
+            <wp:effectExtent l="0" t="0" r="2540" b="0"/>
+            <wp:docPr id="5" name="Picture 5" descr="No description available."/>
+            <wp:cNvGraphicFramePr>
+              <a:graphicFrameLocks xmlns:a="http://schemas.openxmlformats.org/drawingml/2006/main" noChangeAspect="1"/>
+            </wp:cNvGraphicFramePr>
+            <a:graphic xmlns:a="http://schemas.openxmlformats.org/drawingml/2006/main">
+              <a:graphicData uri="http://schemas.openxmlformats.org/drawingml/2006/picture">
+                <pic:pic xmlns:pic="http://schemas.openxmlformats.org/drawingml/2006/picture">
+                  <pic:nvPicPr>
+                    <pic:cNvPr id="0" name="Picture 5" descr="No description available."/>
+                    <pic:cNvPicPr>
+                      <a:picLocks noChangeAspect="1" noChangeArrowheads="1"/>
+                    </pic:cNvPicPr>
+                  </pic:nvPicPr>
+                  <pic:blipFill>
+                    <a:blip r:embed="rId10" cstate="print">
+                      <a:extLst>
+                        <a:ext uri="{28A0092B-C50C-407E-A947-70E740481C1C}">
+                          <a14:useLocalDpi xmlns:a14="http://schemas.microsoft.com/office/drawing/2010/main" val="0"/>
+                        </a:ext>
+                      </a:extLst>
+                    </a:blip>
+                    <a:srcRect/>
+                    <a:stretch>
+                      <a:fillRect/>
+                    </a:stretch>
+                  </pic:blipFill>
+                  <pic:spPr bwMode="auto">
+                    <a:xfrm>
+                      <a:off x="0" y="0"/>
+                      <a:ext cx="2285847" cy="1713751"/>
+                    </a:xfrm>
+                    <a:prstGeom prst="rect">
+                      <a:avLst/>
+                    </a:prstGeom>
+                    <a:noFill/>
+                    <a:ln>
+                      <a:noFill/>
+                    </a:ln>
+                  </pic:spPr>
+                </pic:pic>
+              </a:graphicData>
+            </a:graphic>
+          </wp:inline>
+        </w:drawing>
+      </w:r>
+    </w:p>
+    <w:p>
+      <w:pPr>
+        <w:rPr>
+          <w:rFonts w:ascii="Times New Roman" w:hAnsi="Times New Roman" w:cs="Times New Roman"/>
+        </w:rPr>
+      </w:pPr>
+    </w:p>
+    <w:p>
+      <w:pPr>
+        <w:jc w:val="center"/>
+        <w:rPr>
+          <w:rFonts w:ascii="Times New Roman" w:hAnsi="Times New Roman" w:cs="Times New Roman"/>
+        </w:rPr>
+        <w:sectPr>
+          <w:type w:val="continuous"/>
+          <w:pgSz w:w="11906" w:h="16838"/>
+          <w:pgMar w:top="1440" w:right="1440" w:bottom="1440" w:left="1440" w:header="708" w:footer="708" w:gutter="0"/>
+          <w:cols w:space="708"/>
+          <w:docGrid w:linePitch="360"/>
+        </w:sectPr>
+      </w:pPr>
+      <w:r>
+        <w:rPr>
+          <w:rFonts w:ascii="Times New Roman" w:hAnsi="Times New Roman" w:cs="Times New Roman"/>
+        </w:rPr>
+        <w:t>Figure 3 – Risk Coverage curve showing accuracy as the threshold for uncertainty is increased,  entropy threshold values were obtained by finding the lowest uncertainty value across all  uncertainties, plotting accuracy, then finding the second lowest uncertainty plotting accuracy…</w:t>
+      </w:r>
+    </w:p>
+    <w:p>
+      <w:pPr>
+        <w:rPr>
+          <w:rFonts w:ascii="Times New Roman" w:hAnsi="Times New Roman" w:cs="Times New Roman"/>
+        </w:rPr>
+        <w:sectPr>
+          <w:type w:val="continuous"/>
+          <w:pgSz w:w="11906" w:h="16838"/>
+          <w:pgMar w:top="1440" w:right="1440" w:bottom="1440" w:left="1440" w:header="708" w:footer="708" w:gutter="0"/>
+          <w:cols w:num="2" w:space="708"/>
+          <w:docGrid w:linePitch="360"/>
+        </w:sectPr>
+      </w:pPr>
+      <w:r>
+        <w:rPr>
+          <w:rFonts w:ascii="Times New Roman" w:hAnsi="Times New Roman" w:cs="Times New Roman"/>
+        </w:rPr>
+        <w:t xml:space="preserve"> </w:t>
+      </w:r>
+    </w:p>
+    <w:p>
+      <w:pPr>
+        <w:rPr>
+          <w:rFonts w:ascii="Times New Roman" w:hAnsi="Times New Roman" w:cs="Times New Roman"/>
+        </w:rPr>
+      </w:pPr>
+      <w:r>
+        <w:rPr>
+          <w:rFonts w:ascii="Times New Roman" w:hAnsi="Times New Roman" w:cs="Times New Roman"/>
+        </w:rPr>
+        <w:t>run time. These models</w:t>
+      </w:r>
+      <w:r>
+        <w:rPr>
+          <w:rFonts w:ascii="Times New Roman" w:hAnsi="Times New Roman" w:cs="Times New Roman"/>
+        </w:rPr>
+        <w:t xml:space="preserve"> gets a accuracy of 77% on the ISIC 2019 Dataset without any sort of risk consideration. Figure 2a illustrates the Learning curve while Figure 2b shows the </w:t>
+      </w:r>
+      <w:r>
+        <w:rPr>
+          <w:rFonts w:ascii="Times New Roman" w:hAnsi="Times New Roman" w:cs="Times New Roman"/>
+        </w:rPr>
+        <w:t>accuracy over</w:t>
+      </w:r>
+      <w:r>
+        <w:rPr>
+          <w:rFonts w:ascii="Times New Roman" w:hAnsi="Times New Roman" w:cs="Times New Roman"/>
+        </w:rPr>
+        <w:t xml:space="preserve"> the epochs</w:t>
+      </w:r>
+      <w:r>
+        <w:rPr>
+          <w:rFonts w:ascii="Times New Roman" w:hAnsi="Times New Roman" w:cs="Times New Roman"/>
+        </w:rPr>
+        <w:t>. In terms of how I obtained this model, I trained</w:t>
+      </w:r>
+      <w:r>
+        <w:rPr>
+          <w:rFonts w:ascii="Times New Roman" w:hAnsi="Times New Roman" w:cs="Times New Roman"/>
+        </w:rPr>
+        <w:t xml:space="preserve"> an </w:t>
+      </w:r>
+      <w:proofErr w:type="spellStart"/>
+      <w:r>
+        <w:rPr>
+          <w:rFonts w:ascii="Times New Roman" w:hAnsi="Times New Roman" w:cs="Times New Roman"/>
+        </w:rPr>
+        <w:t>efficientnet</w:t>
+      </w:r>
+      <w:proofErr w:type="spellEnd"/>
+      <w:r>
+        <w:rPr>
+          <w:rFonts w:ascii="Times New Roman" w:hAnsi="Times New Roman" w:cs="Times New Roman"/>
+        </w:rPr>
+        <w:t xml:space="preserve"> model, with an extra 512 linear layer,</w:t>
+      </w:r>
+      <w:r>
+        <w:rPr>
+          <w:rFonts w:ascii="Times New Roman" w:hAnsi="Times New Roman" w:cs="Times New Roman"/>
+        </w:rPr>
+        <w:t xml:space="preserve"> on the training data until my learning </w:t>
+      </w:r>
+      <w:r>
+        <w:rPr>
+          <w:rFonts w:ascii="Times New Roman" w:hAnsi="Times New Roman" w:cs="Times New Roman"/>
+        </w:rPr>
+        <w:t>loss hit a gradient of roughly 0</w:t>
+      </w:r>
+      <w:r>
+        <w:rPr>
+          <w:rFonts w:ascii="Times New Roman" w:hAnsi="Times New Roman" w:cs="Times New Roman"/>
+        </w:rPr>
+        <w:t xml:space="preserve"> (</w:t>
+      </w:r>
+      <w:r>
+        <w:rPr>
+          <w:rFonts w:ascii="Times New Roman" w:hAnsi="Times New Roman" w:cs="Times New Roman"/>
+        </w:rPr>
+        <w:t>8</w:t>
+      </w:r>
+      <w:r>
+        <w:rPr>
+          <w:rFonts w:ascii="Times New Roman" w:hAnsi="Times New Roman" w:cs="Times New Roman"/>
+        </w:rPr>
+        <w:t>0 epochs) and save the model that scored the best on the validation set</w:t>
+      </w:r>
+      <w:r>
+        <w:rPr>
+          <w:rFonts w:ascii="Times New Roman" w:hAnsi="Times New Roman" w:cs="Times New Roman"/>
+        </w:rPr>
+        <w:t xml:space="preserve"> over all epochs</w:t>
+      </w:r>
+      <w:r>
+        <w:rPr>
+          <w:rFonts w:ascii="Times New Roman" w:hAnsi="Times New Roman" w:cs="Times New Roman"/>
+        </w:rPr>
+        <w:t>. Then during test time I apply dropout to the 512 neuron layer, or don’t, depending on which results I need</w:t>
+      </w:r>
+      <w:r>
+        <w:rPr>
+          <w:rFonts w:ascii="Times New Roman" w:hAnsi="Times New Roman" w:cs="Times New Roman"/>
+        </w:rPr>
+        <w:t>.</w:t>
+      </w:r>
+    </w:p>
+    <w:p>
+      <w:pPr>
+        <w:rPr>
+          <w:rFonts w:ascii="Times New Roman" w:hAnsi="Times New Roman" w:cs="Times New Roman"/>
+        </w:rPr>
+      </w:pPr>
+      <w:r>
+        <w:rPr>
+          <w:rFonts w:ascii="Times New Roman" w:hAnsi="Times New Roman" w:cs="Times New Roman"/>
+        </w:rPr>
+        <w:t xml:space="preserve">I have also obtained some preliminary metrics for the evaluation of </w:t>
+      </w:r>
+      <w:r>
+        <w:rPr>
+          <w:rFonts w:ascii="Times New Roman" w:hAnsi="Times New Roman" w:cs="Times New Roman"/>
+        </w:rPr>
+        <w:t>uncertainty;</w:t>
+      </w:r>
+      <w:r>
+        <w:rPr>
+          <w:rFonts w:ascii="Times New Roman" w:hAnsi="Times New Roman" w:cs="Times New Roman"/>
+        </w:rPr>
+        <w:t xml:space="preserve"> Figure 3 shows a risk coverage curve and Figure 4</w:t>
+      </w:r>
+      <w:r>
+        <w:rPr>
+          <w:rFonts w:ascii="Times New Roman" w:hAnsi="Times New Roman" w:cs="Times New Roman"/>
+        </w:rPr>
+        <w:t xml:space="preserve">a and </w:t>
+      </w:r>
+      <w:r>
+        <w:rPr>
+          <w:rFonts w:ascii="Times New Roman" w:hAnsi="Times New Roman" w:cs="Times New Roman"/>
+        </w:rPr>
+        <w:t>4b</w:t>
+      </w:r>
+      <w:r>
+        <w:rPr>
+          <w:rFonts w:ascii="Times New Roman" w:hAnsi="Times New Roman" w:cs="Times New Roman"/>
+        </w:rPr>
+        <w:t xml:space="preserve"> shows the entropy across </w:t>
+      </w:r>
+      <w:r>
+        <w:rPr>
+          <w:rFonts w:ascii="Times New Roman" w:hAnsi="Times New Roman" w:cs="Times New Roman"/>
+        </w:rPr>
+        <w:t>incorrect and correct prediction</w:t>
+      </w:r>
+      <w:r>
+        <w:rPr>
+          <w:rFonts w:ascii="Times New Roman" w:hAnsi="Times New Roman" w:cs="Times New Roman"/>
+        </w:rPr>
+        <w:t>s.</w:t>
+      </w:r>
+    </w:p>
+    <w:p>
+      <w:pPr>
+        <w:rPr>
+          <w:rFonts w:ascii="Times New Roman" w:hAnsi="Times New Roman" w:cs="Times New Roman"/>
+        </w:rPr>
+      </w:pPr>
+      <w:r>
+        <w:rPr>
+          <w:rFonts w:ascii="Times New Roman" w:hAnsi="Times New Roman" w:cs="Times New Roman"/>
+        </w:rPr>
+        <w:t xml:space="preserve">In terms of discoveries and challenges, I have found </w:t>
+      </w:r>
+      <w:proofErr w:type="spellStart"/>
+      <w:r>
+        <w:rPr>
+          <w:rFonts w:ascii="Times New Roman" w:hAnsi="Times New Roman" w:cs="Times New Roman"/>
+        </w:rPr>
+        <w:t>pytorch</w:t>
+      </w:r>
+      <w:proofErr w:type="spellEnd"/>
+      <w:r>
+        <w:rPr>
+          <w:rFonts w:ascii="Times New Roman" w:hAnsi="Times New Roman" w:cs="Times New Roman"/>
+        </w:rPr>
+        <w:t xml:space="preserve"> particularly easy to work with, after reading so m</w:t>
+      </w:r>
+      <w:r>
+        <w:rPr>
+          <w:rFonts w:ascii="Times New Roman" w:hAnsi="Times New Roman" w:cs="Times New Roman"/>
+        </w:rPr>
+        <w:t xml:space="preserve">uch into the theory </w:t>
+      </w:r>
+      <w:r>
+        <w:rPr>
+          <w:rFonts w:ascii="Times New Roman" w:hAnsi="Times New Roman" w:cs="Times New Roman"/>
+        </w:rPr>
+        <w:t>on the subject</w:t>
+      </w:r>
+      <w:r>
+        <w:rPr>
+          <w:rFonts w:ascii="Times New Roman" w:hAnsi="Times New Roman" w:cs="Times New Roman"/>
+        </w:rPr>
+        <w:t xml:space="preserve"> I was a little overwhelmed, expecting</w:t>
+      </w:r>
+      <w:r>
+        <w:rPr>
+          <w:rFonts w:ascii="Times New Roman" w:hAnsi="Times New Roman" w:cs="Times New Roman"/>
+        </w:rPr>
+        <w:t xml:space="preserve"> </w:t>
+      </w:r>
+      <w:r>
+        <w:rPr>
+          <w:rFonts w:ascii="Times New Roman" w:hAnsi="Times New Roman" w:cs="Times New Roman"/>
+        </w:rPr>
+        <w:t xml:space="preserve">to have to manually implement everything on my own, but found out the </w:t>
+      </w:r>
+      <w:proofErr w:type="spellStart"/>
+      <w:r>
+        <w:rPr>
+          <w:rFonts w:ascii="Times New Roman" w:hAnsi="Times New Roman" w:cs="Times New Roman"/>
+        </w:rPr>
+        <w:t>pytorch</w:t>
+      </w:r>
+      <w:proofErr w:type="spellEnd"/>
+      <w:r>
+        <w:rPr>
+          <w:rFonts w:ascii="Times New Roman" w:hAnsi="Times New Roman" w:cs="Times New Roman"/>
+        </w:rPr>
+        <w:t xml:space="preserve"> already supplies plenty of optimisers, loss functions and deep learning architecture for you to use and adapt.</w:t>
+      </w:r>
+    </w:p>
+    <w:p>
+      <w:pPr>
+        <w:pStyle w:val="Heading1"/>
+        <w:numPr>
+          <w:ilvl w:val="0"/>
+          <w:numId w:val="1"/>
+        </w:numPr>
+        <w:rPr>
+          <w:rFonts w:ascii="Times New Roman" w:hAnsi="Times New Roman" w:cs="Times New Roman"/>
+          <w:b/>
+          <w:bCs/>
+          <w:color w:val="auto"/>
+        </w:rPr>
+      </w:pPr>
+      <w:r>
+        <w:rPr>
+          <w:rFonts w:ascii="Times New Roman" w:hAnsi="Times New Roman" w:cs="Times New Roman"/>
+          <w:b/>
+          <w:bCs/>
+          <w:color w:val="auto"/>
+        </w:rPr>
+        <w:t>Personal Reflection</w:t>
+      </w:r>
+    </w:p>
+    <w:p>
+      <w:pPr>
+        <w:rPr>
+          <w:rFonts w:ascii="Times New Roman" w:hAnsi="Times New Roman" w:cs="Times New Roman"/>
+        </w:rPr>
+      </w:pPr>
+      <w:r>
+        <w:rPr>
+          <w:rFonts w:ascii="Times New Roman" w:hAnsi="Times New Roman" w:cs="Times New Roman"/>
+        </w:rPr>
+        <w:t xml:space="preserve">I’ve certainly noticed the progress I’ve made so far, there is definitely a considerable difference in my knowledge and skillset between at the start of semester 1 and now. In </w:t>
+      </w:r>
+      <w:r>
+        <w:rPr>
+          <w:rFonts w:ascii="Times New Roman" w:hAnsi="Times New Roman" w:cs="Times New Roman"/>
+        </w:rPr>
+        <w:lastRenderedPageBreak/>
+        <w:t>terms of if I’m on track</w:t>
+      </w:r>
+      <w:r>
+        <w:rPr>
+          <w:rFonts w:ascii="Times New Roman" w:hAnsi="Times New Roman" w:cs="Times New Roman"/>
+        </w:rPr>
+        <w:t xml:space="preserve">, I am literally, according to </w:t>
+      </w:r>
+      <w:r>
+        <w:rPr>
+          <w:rFonts w:ascii="Times New Roman" w:hAnsi="Times New Roman" w:cs="Times New Roman"/>
+        </w:rPr>
+        <w:t>Figure 5</w:t>
+      </w:r>
+      <w:r>
+        <w:rPr>
+          <w:rFonts w:ascii="Times New Roman" w:hAnsi="Times New Roman" w:cs="Times New Roman"/>
+        </w:rPr>
+        <w:t xml:space="preserve">, on track for getting work done on time, in terms of the quality of work/ the grade I hope to achieve, I think </w:t>
+      </w:r>
+      <w:proofErr w:type="spellStart"/>
+      <w:r>
+        <w:rPr>
+          <w:rFonts w:ascii="Times New Roman" w:hAnsi="Times New Roman" w:cs="Times New Roman"/>
+        </w:rPr>
+        <w:t>its</w:t>
+      </w:r>
+      <w:proofErr w:type="spellEnd"/>
+      <w:r>
+        <w:rPr>
+          <w:rFonts w:ascii="Times New Roman" w:hAnsi="Times New Roman" w:cs="Times New Roman"/>
+        </w:rPr>
+        <w:t xml:space="preserve"> going to be particularly hard to tell until I begin writing up my findings. I think</w:t>
+      </w:r>
+      <w:r>
+        <w:rPr>
+          <w:rFonts w:ascii="Times New Roman" w:hAnsi="Times New Roman" w:cs="Times New Roman"/>
+        </w:rPr>
+        <w:t xml:space="preserve"> my understanding of some things has been confused, but</w:t>
+      </w:r>
+      <w:r>
+        <w:rPr>
+          <w:rFonts w:ascii="Times New Roman" w:hAnsi="Times New Roman" w:cs="Times New Roman"/>
+        </w:rPr>
+        <w:t xml:space="preserve"> the current cycle of implementation, meeting up and then finding out which parts can be improved on has been the fastest way to see exactly which parts I don’t understand.</w:t>
+      </w:r>
+      <w:r>
+        <w:rPr>
+          <w:rFonts w:ascii="Times New Roman" w:hAnsi="Times New Roman" w:cs="Times New Roman"/>
+        </w:rPr>
+        <w:t xml:space="preserve"> Even now I presume there will be some mistakes in the earlier sections of this report that will be interesting to go over.</w:t>
+      </w:r>
+    </w:p>
+    <w:p>
+      <w:pPr>
+        <w:pStyle w:val="Heading1"/>
+        <w:numPr>
+          <w:ilvl w:val="0"/>
+          <w:numId w:val="1"/>
+        </w:numPr>
+        <w:rPr>
+          <w:rFonts w:ascii="Times New Roman" w:hAnsi="Times New Roman" w:cs="Times New Roman"/>
+          <w:b/>
+          <w:bCs/>
+          <w:color w:val="auto"/>
+        </w:rPr>
+      </w:pPr>
+      <w:r>
+        <w:rPr>
+          <w:rFonts w:ascii="Times New Roman" w:hAnsi="Times New Roman" w:cs="Times New Roman"/>
+          <w:b/>
+          <w:bCs/>
+          <w:color w:val="auto"/>
+        </w:rPr>
+        <w:t>Plans for Remainder of Project</w:t>
+      </w:r>
+    </w:p>
+    <w:p>
+      <w:pPr>
+        <w:rPr>
+          <w:rFonts w:ascii="Times New Roman" w:hAnsi="Times New Roman" w:cs="Times New Roman"/>
+        </w:rPr>
+      </w:pPr>
+      <w:r>
+        <w:rPr>
+          <w:rFonts w:ascii="Times New Roman" w:hAnsi="Times New Roman" w:cs="Times New Roman"/>
+        </w:rPr>
+        <w:t>Figure 5 is the Gantt chart I’ve put together</w:t>
+      </w:r>
+      <w:r>
+        <w:rPr>
+          <w:rFonts w:ascii="Times New Roman" w:hAnsi="Times New Roman" w:cs="Times New Roman"/>
+        </w:rPr>
+        <w:t>, as of now</w:t>
+      </w:r>
+      <w:r>
+        <w:rPr>
+          <w:rFonts w:ascii="Times New Roman" w:hAnsi="Times New Roman" w:cs="Times New Roman"/>
+        </w:rPr>
+        <w:t>, my next major milestone</w:t>
+      </w:r>
+      <w:r>
+        <w:rPr>
+          <w:rFonts w:ascii="Times New Roman" w:hAnsi="Times New Roman" w:cs="Times New Roman"/>
+        </w:rPr>
+        <w:t xml:space="preserve"> should be finish</w:t>
+      </w:r>
+      <w:r>
+        <w:rPr>
+          <w:rFonts w:ascii="Times New Roman" w:hAnsi="Times New Roman" w:cs="Times New Roman"/>
+        </w:rPr>
+        <w:t>ing</w:t>
+      </w:r>
+      <w:r>
+        <w:rPr>
+          <w:rFonts w:ascii="Times New Roman" w:hAnsi="Times New Roman" w:cs="Times New Roman"/>
+        </w:rPr>
+        <w:t xml:space="preserve"> up implementation in the coming weeks</w:t>
+      </w:r>
+      <w:r>
+        <w:rPr>
+          <w:rFonts w:ascii="Times New Roman" w:hAnsi="Times New Roman" w:cs="Times New Roman"/>
+        </w:rPr>
+        <w:t xml:space="preserve"> and begin looking into writing up my report.</w:t>
+      </w:r>
+      <w:r>
+        <w:rPr>
+          <w:rFonts w:ascii="Times New Roman" w:hAnsi="Times New Roman" w:cs="Times New Roman"/>
+        </w:rPr>
+        <w:t xml:space="preserve"> After that the report has been split into more minor milestones as shown in Figure 5, (i.e. literature review, data analysis).</w:t>
+      </w:r>
+    </w:p>
+    <w:p>
+      <w:pPr>
+        <w:rPr>
+          <w:rFonts w:ascii="Times New Roman" w:hAnsi="Times New Roman" w:cs="Times New Roman"/>
+        </w:rPr>
+      </w:pPr>
+      <w:r>
+        <w:rPr>
+          <w:rFonts w:ascii="Times New Roman" w:hAnsi="Times New Roman" w:cs="Times New Roman"/>
+        </w:rPr>
+        <w:t xml:space="preserve"> I don’t expect I will be following this Gantt chart exactly as</w:t>
+      </w:r>
+      <w:r>
+        <w:rPr>
+          <w:rFonts w:ascii="Times New Roman" w:hAnsi="Times New Roman" w:cs="Times New Roman"/>
+        </w:rPr>
+        <w:t xml:space="preserve"> I don’t know how big of a challenge writing the report will be,</w:t>
+      </w:r>
+      <w:r>
+        <w:rPr>
+          <w:rFonts w:ascii="Times New Roman" w:hAnsi="Times New Roman" w:cs="Times New Roman"/>
+        </w:rPr>
+        <w:t xml:space="preserve"> due to this being</w:t>
+      </w:r>
+      <w:r>
+        <w:rPr>
+          <w:rFonts w:ascii="Times New Roman" w:hAnsi="Times New Roman" w:cs="Times New Roman"/>
+        </w:rPr>
+        <w:t xml:space="preserve"> my first time writing something of this </w:t>
+      </w:r>
+      <w:r>
+        <w:rPr>
+          <w:rFonts w:ascii="Times New Roman" w:hAnsi="Times New Roman" w:cs="Times New Roman"/>
+        </w:rPr>
+        <w:t>nature. The</w:t>
+      </w:r>
+      <w:r>
+        <w:rPr>
+          <w:rFonts w:ascii="Times New Roman" w:hAnsi="Times New Roman" w:cs="Times New Roman"/>
+        </w:rPr>
+        <w:t xml:space="preserve"> best way to minimise this challenge is going to be making sure I </w:t>
+      </w:r>
+      <w:r>
+        <w:rPr>
+          <w:rFonts w:ascii="Times New Roman" w:hAnsi="Times New Roman" w:cs="Times New Roman"/>
+        </w:rPr>
+        <w:t>start looking at how other papers interpret their results and paying close attention to any technical details that they talk about, hopefully catching any problems that I might run into before I reach them.</w:t>
+      </w:r>
+    </w:p>
+    <w:p>
+      <w:pPr>
+        <w:pStyle w:val="Heading1"/>
+        <w:rPr>
+          <w:rFonts w:ascii="Times New Roman" w:hAnsi="Times New Roman" w:cs="Times New Roman"/>
+          <w:b/>
+          <w:bCs/>
+          <w:color w:val="auto"/>
+        </w:rPr>
+      </w:pPr>
+      <w:r>
+        <w:rPr>
+          <w:rFonts w:ascii="Times New Roman" w:hAnsi="Times New Roman" w:cs="Times New Roman"/>
+          <w:b/>
+          <w:bCs/>
+          <w:color w:val="auto"/>
+        </w:rPr>
+        <w:t>References</w:t>
+      </w:r>
+    </w:p>
+    <w:p>
+      <w:pPr>
+        <w:rPr>
+          <w:rFonts w:ascii="Times New Roman" w:hAnsi="Times New Roman" w:cs="Times New Roman"/>
+        </w:rPr>
+      </w:pPr>
+      <w:r>
+        <w:rPr>
+          <w:rFonts w:ascii="Times New Roman" w:hAnsi="Times New Roman" w:cs="Times New Roman"/>
+        </w:rPr>
+        <w:t xml:space="preserve">[1] </w:t>
+      </w:r>
+      <w:proofErr w:type="spellStart"/>
+      <w:r>
+        <w:rPr>
+          <w:rFonts w:ascii="Times New Roman" w:hAnsi="Times New Roman" w:cs="Times New Roman"/>
+          <w:shd w:val="clear" w:color="auto" w:fill="FFFFFF"/>
+        </w:rPr>
+        <w:t>Tschandl</w:t>
+      </w:r>
+      <w:proofErr w:type="spellEnd"/>
+      <w:r>
+        <w:rPr>
+          <w:rFonts w:ascii="Times New Roman" w:hAnsi="Times New Roman" w:cs="Times New Roman"/>
+          <w:shd w:val="clear" w:color="auto" w:fill="FFFFFF"/>
+        </w:rPr>
+        <w:t xml:space="preserve"> P, </w:t>
+      </w:r>
+      <w:proofErr w:type="spellStart"/>
+      <w:r>
+        <w:rPr>
+          <w:rFonts w:ascii="Times New Roman" w:hAnsi="Times New Roman" w:cs="Times New Roman"/>
+          <w:shd w:val="clear" w:color="auto" w:fill="FFFFFF"/>
+        </w:rPr>
+        <w:t>Codella</w:t>
+      </w:r>
+      <w:proofErr w:type="spellEnd"/>
+      <w:r>
+        <w:rPr>
+          <w:rFonts w:ascii="Times New Roman" w:hAnsi="Times New Roman" w:cs="Times New Roman"/>
+          <w:shd w:val="clear" w:color="auto" w:fill="FFFFFF"/>
+        </w:rPr>
+        <w:t xml:space="preserve"> N, </w:t>
+      </w:r>
+      <w:proofErr w:type="spellStart"/>
+      <w:r>
+        <w:rPr>
+          <w:rFonts w:ascii="Times New Roman" w:hAnsi="Times New Roman" w:cs="Times New Roman"/>
+          <w:shd w:val="clear" w:color="auto" w:fill="FFFFFF"/>
+        </w:rPr>
+        <w:t>Akay</w:t>
+      </w:r>
+      <w:proofErr w:type="spellEnd"/>
+      <w:r>
+        <w:rPr>
+          <w:rFonts w:ascii="Times New Roman" w:hAnsi="Times New Roman" w:cs="Times New Roman"/>
+          <w:shd w:val="clear" w:color="auto" w:fill="FFFFFF"/>
+        </w:rPr>
+        <w:t xml:space="preserve"> BN, </w:t>
+      </w:r>
+      <w:proofErr w:type="spellStart"/>
+      <w:r>
+        <w:rPr>
+          <w:rFonts w:ascii="Times New Roman" w:hAnsi="Times New Roman" w:cs="Times New Roman"/>
+          <w:shd w:val="clear" w:color="auto" w:fill="FFFFFF"/>
+        </w:rPr>
+        <w:t>Argenziano</w:t>
+      </w:r>
+      <w:proofErr w:type="spellEnd"/>
+      <w:r>
+        <w:rPr>
+          <w:rFonts w:ascii="Times New Roman" w:hAnsi="Times New Roman" w:cs="Times New Roman"/>
+          <w:shd w:val="clear" w:color="auto" w:fill="FFFFFF"/>
+        </w:rPr>
+        <w:t xml:space="preserve"> G, Braun RP, Cabo H, Gutman D, Halpern A, </w:t>
+      </w:r>
+      <w:proofErr w:type="spellStart"/>
+      <w:r>
+        <w:rPr>
+          <w:rFonts w:ascii="Times New Roman" w:hAnsi="Times New Roman" w:cs="Times New Roman"/>
+          <w:shd w:val="clear" w:color="auto" w:fill="FFFFFF"/>
+        </w:rPr>
+        <w:t>Helba</w:t>
+      </w:r>
+      <w:proofErr w:type="spellEnd"/>
+      <w:r>
+        <w:rPr>
+          <w:rFonts w:ascii="Times New Roman" w:hAnsi="Times New Roman" w:cs="Times New Roman"/>
+          <w:shd w:val="clear" w:color="auto" w:fill="FFFFFF"/>
+        </w:rPr>
+        <w:t xml:space="preserve"> B, Hofmann-</w:t>
+      </w:r>
+      <w:proofErr w:type="spellStart"/>
+      <w:r>
+        <w:rPr>
+          <w:rFonts w:ascii="Times New Roman" w:hAnsi="Times New Roman" w:cs="Times New Roman"/>
+          <w:shd w:val="clear" w:color="auto" w:fill="FFFFFF"/>
+        </w:rPr>
+        <w:t>Wellenhof</w:t>
+      </w:r>
+      <w:proofErr w:type="spellEnd"/>
+      <w:r>
+        <w:rPr>
+          <w:rFonts w:ascii="Times New Roman" w:hAnsi="Times New Roman" w:cs="Times New Roman"/>
+          <w:shd w:val="clear" w:color="auto" w:fill="FFFFFF"/>
+        </w:rPr>
+        <w:t xml:space="preserve"> R, </w:t>
+      </w:r>
+      <w:proofErr w:type="spellStart"/>
+      <w:r>
+        <w:rPr>
+          <w:rFonts w:ascii="Times New Roman" w:hAnsi="Times New Roman" w:cs="Times New Roman"/>
+          <w:shd w:val="clear" w:color="auto" w:fill="FFFFFF"/>
+        </w:rPr>
+        <w:t>Lallas</w:t>
+      </w:r>
+      <w:proofErr w:type="spellEnd"/>
+      <w:r>
+        <w:rPr>
+          <w:rFonts w:ascii="Times New Roman" w:hAnsi="Times New Roman" w:cs="Times New Roman"/>
+          <w:shd w:val="clear" w:color="auto" w:fill="FFFFFF"/>
+        </w:rPr>
+        <w:t xml:space="preserve"> A, </w:t>
+      </w:r>
+      <w:proofErr w:type="spellStart"/>
+      <w:r>
+        <w:rPr>
+          <w:rFonts w:ascii="Times New Roman" w:hAnsi="Times New Roman" w:cs="Times New Roman"/>
+          <w:shd w:val="clear" w:color="auto" w:fill="FFFFFF"/>
+        </w:rPr>
+        <w:t>Lapins</w:t>
+      </w:r>
+      <w:proofErr w:type="spellEnd"/>
+      <w:r>
+        <w:rPr>
+          <w:rFonts w:ascii="Times New Roman" w:hAnsi="Times New Roman" w:cs="Times New Roman"/>
+          <w:shd w:val="clear" w:color="auto" w:fill="FFFFFF"/>
+        </w:rPr>
+        <w:t xml:space="preserve"> J, Longo C, </w:t>
+      </w:r>
+      <w:proofErr w:type="spellStart"/>
+      <w:r>
+        <w:rPr>
+          <w:rFonts w:ascii="Times New Roman" w:hAnsi="Times New Roman" w:cs="Times New Roman"/>
+          <w:shd w:val="clear" w:color="auto" w:fill="FFFFFF"/>
+        </w:rPr>
+        <w:t>Malvehy</w:t>
+      </w:r>
+      <w:proofErr w:type="spellEnd"/>
+      <w:r>
+        <w:rPr>
+          <w:rFonts w:ascii="Times New Roman" w:hAnsi="Times New Roman" w:cs="Times New Roman"/>
+          <w:shd w:val="clear" w:color="auto" w:fill="FFFFFF"/>
+        </w:rPr>
+        <w:t xml:space="preserve"> J, Marchetti MA, </w:t>
+      </w:r>
+      <w:proofErr w:type="spellStart"/>
+      <w:r>
+        <w:rPr>
+          <w:rFonts w:ascii="Times New Roman" w:hAnsi="Times New Roman" w:cs="Times New Roman"/>
+          <w:shd w:val="clear" w:color="auto" w:fill="FFFFFF"/>
+        </w:rPr>
+        <w:t>Marghoob</w:t>
+      </w:r>
+      <w:proofErr w:type="spellEnd"/>
+      <w:r>
+        <w:rPr>
+          <w:rFonts w:ascii="Times New Roman" w:hAnsi="Times New Roman" w:cs="Times New Roman"/>
+          <w:shd w:val="clear" w:color="auto" w:fill="FFFFFF"/>
+        </w:rPr>
+        <w:t xml:space="preserve"> A, Menzies S, Oakley A, Paoli J, Puig S, </w:t>
+      </w:r>
+      <w:proofErr w:type="spellStart"/>
+      <w:r>
+        <w:rPr>
+          <w:rFonts w:ascii="Times New Roman" w:hAnsi="Times New Roman" w:cs="Times New Roman"/>
+          <w:shd w:val="clear" w:color="auto" w:fill="FFFFFF"/>
+        </w:rPr>
+        <w:t>Rinner</w:t>
+      </w:r>
+      <w:proofErr w:type="spellEnd"/>
+      <w:r>
+        <w:rPr>
+          <w:rFonts w:ascii="Times New Roman" w:hAnsi="Times New Roman" w:cs="Times New Roman"/>
+          <w:shd w:val="clear" w:color="auto" w:fill="FFFFFF"/>
+        </w:rPr>
+        <w:t xml:space="preserve"> C, Rosendahl C, Scope A, </w:t>
+      </w:r>
+      <w:proofErr w:type="spellStart"/>
+      <w:r>
+        <w:rPr>
+          <w:rFonts w:ascii="Times New Roman" w:hAnsi="Times New Roman" w:cs="Times New Roman"/>
+          <w:shd w:val="clear" w:color="auto" w:fill="FFFFFF"/>
+        </w:rPr>
+        <w:t>Sinz</w:t>
+      </w:r>
+      <w:proofErr w:type="spellEnd"/>
+      <w:r>
+        <w:rPr>
+          <w:rFonts w:ascii="Times New Roman" w:hAnsi="Times New Roman" w:cs="Times New Roman"/>
+          <w:shd w:val="clear" w:color="auto" w:fill="FFFFFF"/>
+        </w:rPr>
+        <w:t xml:space="preserve"> C, </w:t>
+      </w:r>
+      <w:proofErr w:type="spellStart"/>
+      <w:r>
+        <w:rPr>
+          <w:rFonts w:ascii="Times New Roman" w:hAnsi="Times New Roman" w:cs="Times New Roman"/>
+          <w:shd w:val="clear" w:color="auto" w:fill="FFFFFF"/>
+        </w:rPr>
+        <w:t>Soyer</w:t>
+      </w:r>
+      <w:proofErr w:type="spellEnd"/>
+      <w:r>
+        <w:rPr>
+          <w:rFonts w:ascii="Times New Roman" w:hAnsi="Times New Roman" w:cs="Times New Roman"/>
+          <w:shd w:val="clear" w:color="auto" w:fill="FFFFFF"/>
+        </w:rPr>
+        <w:t xml:space="preserve"> HP, Thomas L, </w:t>
+      </w:r>
+      <w:proofErr w:type="spellStart"/>
+      <w:r>
+        <w:rPr>
+          <w:rFonts w:ascii="Times New Roman" w:hAnsi="Times New Roman" w:cs="Times New Roman"/>
+          <w:shd w:val="clear" w:color="auto" w:fill="FFFFFF"/>
+        </w:rPr>
+        <w:t>Zalaudek</w:t>
+      </w:r>
+      <w:proofErr w:type="spellEnd"/>
+      <w:r>
+        <w:rPr>
+          <w:rFonts w:ascii="Times New Roman" w:hAnsi="Times New Roman" w:cs="Times New Roman"/>
+          <w:shd w:val="clear" w:color="auto" w:fill="FFFFFF"/>
+        </w:rPr>
+        <w:t xml:space="preserve"> I, Kittler H. Comparison of the accuracy of human readers versus machine-learning algorithms for pigmented </w:t>
+      </w:r>
+      <w:r>
+        <w:rPr>
+          <w:rFonts w:ascii="Times New Roman" w:hAnsi="Times New Roman" w:cs="Times New Roman"/>
+          <w:shd w:val="clear" w:color="auto" w:fill="FFFFFF"/>
+        </w:rPr>
+        <w:t>/</w:t>
+      </w:r>
+      <w:r>
+        <w:rPr>
+          <w:rFonts w:ascii="Times New Roman" w:hAnsi="Times New Roman" w:cs="Times New Roman"/>
+          <w:shd w:val="clear" w:color="auto" w:fill="FFFFFF"/>
+        </w:rPr>
+        <w:t xml:space="preserve">skin lesion classification: an open, web-based, international, diagnostic study. Lancet Oncol. </w:t>
+      </w:r>
+      <w:r>
+        <w:rPr>
+          <w:rFonts w:ascii="Times New Roman" w:hAnsi="Times New Roman" w:cs="Times New Roman"/>
+          <w:shd w:val="clear" w:color="auto" w:fill="FFFFFF"/>
+        </w:rPr>
+        <w:t xml:space="preserve">2019 Jul;20(7):938-947. </w:t>
+      </w:r>
+      <w:proofErr w:type="spellStart"/>
+      <w:r>
+        <w:rPr>
+          <w:rFonts w:ascii="Times New Roman" w:hAnsi="Times New Roman" w:cs="Times New Roman"/>
+          <w:shd w:val="clear" w:color="auto" w:fill="FFFFFF"/>
+        </w:rPr>
+        <w:t>doi</w:t>
+      </w:r>
+      <w:proofErr w:type="spellEnd"/>
+      <w:r>
+        <w:rPr>
+          <w:rFonts w:ascii="Times New Roman" w:hAnsi="Times New Roman" w:cs="Times New Roman"/>
+          <w:shd w:val="clear" w:color="auto" w:fill="FFFFFF"/>
+        </w:rPr>
+        <w:t xml:space="preserve">: 10.1016/S1470-2045(19)30333-X. </w:t>
+      </w:r>
+      <w:proofErr w:type="spellStart"/>
+      <w:r>
+        <w:rPr>
+          <w:rFonts w:ascii="Times New Roman" w:hAnsi="Times New Roman" w:cs="Times New Roman"/>
+          <w:shd w:val="clear" w:color="auto" w:fill="FFFFFF"/>
+        </w:rPr>
+        <w:t>Epub</w:t>
+      </w:r>
+      <w:proofErr w:type="spellEnd"/>
+      <w:r>
+        <w:rPr>
+          <w:rFonts w:ascii="Times New Roman" w:hAnsi="Times New Roman" w:cs="Times New Roman"/>
+          <w:shd w:val="clear" w:color="auto" w:fill="FFFFFF"/>
+        </w:rPr>
+        <w:t xml:space="preserve"> 2019 Jun 12. PMID: 31201137.</w:t>
+      </w:r>
+    </w:p>
+    <w:p>
+      <w:pPr>
+        <w:rPr>
+          <w:rFonts w:ascii="Times New Roman" w:hAnsi="Times New Roman" w:cs="Times New Roman"/>
+        </w:rPr>
+      </w:pPr>
+      <w:r>
+        <w:rPr>
+          <w:rFonts w:ascii="Times New Roman" w:hAnsi="Times New Roman" w:cs="Times New Roman"/>
+        </w:rPr>
+        <w:t xml:space="preserve">[2] Armen Der </w:t>
+      </w:r>
+      <w:proofErr w:type="spellStart"/>
+      <w:r>
+        <w:rPr>
+          <w:rFonts w:ascii="Times New Roman" w:hAnsi="Times New Roman" w:cs="Times New Roman"/>
+        </w:rPr>
+        <w:t>Kiureghian</w:t>
+      </w:r>
+      <w:proofErr w:type="spellEnd"/>
+      <w:r>
+        <w:rPr>
+          <w:rFonts w:ascii="Times New Roman" w:hAnsi="Times New Roman" w:cs="Times New Roman"/>
+        </w:rPr>
+        <w:t xml:space="preserve"> and Ove </w:t>
+      </w:r>
+      <w:proofErr w:type="spellStart"/>
+      <w:r>
+        <w:rPr>
+          <w:rFonts w:ascii="Times New Roman" w:hAnsi="Times New Roman" w:cs="Times New Roman"/>
+        </w:rPr>
+        <w:t>Ditlevsen</w:t>
+      </w:r>
+      <w:proofErr w:type="spellEnd"/>
+      <w:r>
+        <w:rPr>
+          <w:rFonts w:ascii="Times New Roman" w:hAnsi="Times New Roman" w:cs="Times New Roman"/>
+        </w:rPr>
+        <w:t>. Aleatory or epistemic? does it matter? Structural safety, 31(2):105–112, 2009.</w:t>
+      </w:r>
+    </w:p>
+    <w:p>
+      <w:pPr>
+        <w:rPr>
+          <w:rFonts w:ascii="Times New Roman" w:hAnsi="Times New Roman" w:cs="Times New Roman"/>
+        </w:rPr>
+      </w:pPr>
+      <w:r>
+        <w:rPr>
+          <w:rFonts w:ascii="Times New Roman" w:hAnsi="Times New Roman" w:cs="Times New Roman"/>
+        </w:rPr>
+        <w:t>[</w:t>
+      </w:r>
+      <w:r>
+        <w:rPr>
+          <w:rFonts w:ascii="Times New Roman" w:hAnsi="Times New Roman" w:cs="Times New Roman"/>
+        </w:rPr>
+        <w:t xml:space="preserve">3] Balaji </w:t>
+      </w:r>
+      <w:proofErr w:type="spellStart"/>
+      <w:r>
+        <w:rPr>
+          <w:rFonts w:ascii="Times New Roman" w:hAnsi="Times New Roman" w:cs="Times New Roman"/>
+        </w:rPr>
+        <w:t>Lakshminarayanan</w:t>
+      </w:r>
+      <w:proofErr w:type="spellEnd"/>
+      <w:r>
+        <w:rPr>
+          <w:rFonts w:ascii="Times New Roman" w:hAnsi="Times New Roman" w:cs="Times New Roman"/>
+        </w:rPr>
+        <w:t xml:space="preserve">, Alexander </w:t>
+      </w:r>
+      <w:proofErr w:type="spellStart"/>
+      <w:r>
+        <w:rPr>
+          <w:rFonts w:ascii="Times New Roman" w:hAnsi="Times New Roman" w:cs="Times New Roman"/>
+        </w:rPr>
+        <w:t>Pritzel</w:t>
+      </w:r>
+      <w:proofErr w:type="spellEnd"/>
+      <w:r>
+        <w:rPr>
+          <w:rFonts w:ascii="Times New Roman" w:hAnsi="Times New Roman" w:cs="Times New Roman"/>
+        </w:rPr>
+        <w:t xml:space="preserve">, and Charles Blundell. Simple and </w:t>
+      </w:r>
+      <w:proofErr w:type="spellStart"/>
+      <w:r>
+        <w:rPr>
+          <w:rFonts w:ascii="Times New Roman" w:hAnsi="Times New Roman" w:cs="Times New Roman"/>
+        </w:rPr>
+        <w:t>Scal</w:t>
+      </w:r>
+      <w:proofErr w:type="spellEnd"/>
+      <w:r>
+        <w:rPr>
+          <w:rFonts w:ascii="Times New Roman" w:hAnsi="Times New Roman" w:cs="Times New Roman"/>
+        </w:rPr>
+        <w:t>-able Predictive Uncertainty Estimation using Deep Ensembles. 2017. arXiv:1612 .01474 [stat.ML].</w:t>
+      </w:r>
+    </w:p>
+    <w:p>
+      <w:pPr>
+        <w:rPr>
+          <w:rFonts w:ascii="Times New Roman" w:hAnsi="Times New Roman" w:cs="Times New Roman"/>
+        </w:rPr>
+      </w:pPr>
+      <w:r>
+        <w:rPr>
+          <w:rFonts w:ascii="Times New Roman" w:hAnsi="Times New Roman" w:cs="Times New Roman"/>
+        </w:rPr>
+        <w:t xml:space="preserve">[4] </w:t>
+      </w:r>
+      <w:proofErr w:type="spellStart"/>
+      <w:r>
+        <w:rPr>
+          <w:rFonts w:ascii="Times New Roman" w:hAnsi="Times New Roman" w:cs="Times New Roman"/>
+        </w:rPr>
+        <w:t>Yarin</w:t>
+      </w:r>
+      <w:proofErr w:type="spellEnd"/>
+      <w:r>
+        <w:rPr>
+          <w:rFonts w:ascii="Times New Roman" w:hAnsi="Times New Roman" w:cs="Times New Roman"/>
+        </w:rPr>
+        <w:t xml:space="preserve"> Gal and </w:t>
+      </w:r>
+      <w:proofErr w:type="spellStart"/>
+      <w:r>
+        <w:rPr>
+          <w:rFonts w:ascii="Times New Roman" w:hAnsi="Times New Roman" w:cs="Times New Roman"/>
+        </w:rPr>
+        <w:t>Zoubin</w:t>
+      </w:r>
+      <w:proofErr w:type="spellEnd"/>
+      <w:r>
+        <w:rPr>
+          <w:rFonts w:ascii="Times New Roman" w:hAnsi="Times New Roman" w:cs="Times New Roman"/>
+        </w:rPr>
+        <w:t xml:space="preserve"> </w:t>
+      </w:r>
+      <w:proofErr w:type="spellStart"/>
+      <w:r>
+        <w:rPr>
+          <w:rFonts w:ascii="Times New Roman" w:hAnsi="Times New Roman" w:cs="Times New Roman"/>
+        </w:rPr>
+        <w:t>Ghahramani.Dropout</w:t>
+      </w:r>
+      <w:proofErr w:type="spellEnd"/>
+      <w:r>
+        <w:rPr>
+          <w:rFonts w:ascii="Times New Roman" w:hAnsi="Times New Roman" w:cs="Times New Roman"/>
+        </w:rPr>
+        <w:t xml:space="preserve"> as a Bayesian Approximation: </w:t>
+      </w:r>
+      <w:proofErr w:type="spellStart"/>
+      <w:r>
+        <w:rPr>
+          <w:rFonts w:ascii="Times New Roman" w:hAnsi="Times New Roman" w:cs="Times New Roman"/>
+        </w:rPr>
+        <w:t>Repre-senting</w:t>
+      </w:r>
+      <w:proofErr w:type="spellEnd"/>
+      <w:r>
+        <w:rPr>
+          <w:rFonts w:ascii="Times New Roman" w:hAnsi="Times New Roman" w:cs="Times New Roman"/>
+        </w:rPr>
+        <w:t xml:space="preserve"> Model Uncertainty in Deep Learning. 2016. arXiv:1506.02142 [stat.ML]</w:t>
+      </w:r>
+    </w:p>
+    <w:p>
+      <w:pPr>
+        <w:rPr>
+          <w:rFonts w:ascii="Times New Roman" w:hAnsi="Times New Roman" w:cs="Times New Roman"/>
+        </w:rPr>
+      </w:pPr>
+      <w:r>
+        <w:rPr>
+          <w:rFonts w:ascii="Times New Roman" w:hAnsi="Times New Roman" w:cs="Times New Roman"/>
+        </w:rPr>
+        <w:t xml:space="preserve">[5] </w:t>
+      </w:r>
+      <w:proofErr w:type="spellStart"/>
+      <w:r>
+        <w:rPr>
+          <w:rFonts w:ascii="Times New Roman" w:hAnsi="Times New Roman" w:cs="Times New Roman"/>
+        </w:rPr>
+        <w:t>Leibig</w:t>
+      </w:r>
+      <w:proofErr w:type="spellEnd"/>
+      <w:r>
+        <w:rPr>
+          <w:rFonts w:ascii="Times New Roman" w:hAnsi="Times New Roman" w:cs="Times New Roman"/>
+        </w:rPr>
+        <w:t xml:space="preserve"> C. et al. “Leveraging uncertainty information from deep neural </w:t>
+      </w:r>
+      <w:proofErr w:type="spellStart"/>
+      <w:r>
+        <w:rPr>
+          <w:rFonts w:ascii="Times New Roman" w:hAnsi="Times New Roman" w:cs="Times New Roman"/>
+        </w:rPr>
+        <w:t>networksfor</w:t>
+      </w:r>
+      <w:proofErr w:type="spellEnd"/>
+      <w:r>
+        <w:rPr>
+          <w:rFonts w:ascii="Times New Roman" w:hAnsi="Times New Roman" w:cs="Times New Roman"/>
+        </w:rPr>
+        <w:t xml:space="preserve"> disease detection”. In: Sci Rep 7.17816 (2017). </w:t>
+      </w:r>
+      <w:proofErr w:type="spellStart"/>
+      <w:r>
+        <w:rPr>
+          <w:rFonts w:ascii="Times New Roman" w:hAnsi="Times New Roman" w:cs="Times New Roman"/>
+        </w:rPr>
+        <w:t>DOI:https</w:t>
+      </w:r>
+      <w:proofErr w:type="spellEnd"/>
+      <w:r>
+        <w:rPr>
+          <w:rFonts w:ascii="Times New Roman" w:hAnsi="Times New Roman" w:cs="Times New Roman"/>
+        </w:rPr>
+        <w:t>://doi.org/10.1038/s41598-017-17876-z.</w:t>
+      </w:r>
+    </w:p>
+    <w:p>
+      <w:pPr>
+        <w:rPr>
+          <w:rFonts w:ascii="Times New Roman" w:hAnsi="Times New Roman" w:cs="Times New Roman"/>
+        </w:rPr>
+      </w:pPr>
+      <w:r>
+        <w:rPr>
+          <w:rFonts w:ascii="Times New Roman" w:hAnsi="Times New Roman" w:cs="Times New Roman"/>
+        </w:rPr>
+        <w:t>[6</w:t>
+      </w:r>
+      <w:r>
+        <w:rPr>
+          <w:rFonts w:ascii="Times New Roman" w:hAnsi="Times New Roman" w:cs="Times New Roman"/>
+        </w:rPr>
+        <w:t>] M</w:t>
+      </w:r>
+      <w:r>
+        <w:rPr>
+          <w:rFonts w:ascii="Times New Roman" w:hAnsi="Times New Roman" w:cs="Times New Roman"/>
+        </w:rPr>
+        <w:t xml:space="preserve">arc </w:t>
+      </w:r>
+      <w:proofErr w:type="spellStart"/>
+      <w:r>
+        <w:rPr>
+          <w:rFonts w:ascii="Times New Roman" w:hAnsi="Times New Roman" w:cs="Times New Roman"/>
+        </w:rPr>
+        <w:t>Combalia</w:t>
+      </w:r>
+      <w:proofErr w:type="spellEnd"/>
+      <w:r>
+        <w:rPr>
+          <w:rFonts w:ascii="Times New Roman" w:hAnsi="Times New Roman" w:cs="Times New Roman"/>
+        </w:rPr>
+        <w:t xml:space="preserve"> et al. “Uncertainty Estimation in Deep Neural Networks for Der-</w:t>
+      </w:r>
+      <w:proofErr w:type="spellStart"/>
+      <w:r>
+        <w:rPr>
+          <w:rFonts w:ascii="Times New Roman" w:hAnsi="Times New Roman" w:cs="Times New Roman"/>
+        </w:rPr>
+        <w:t>moscopic</w:t>
+      </w:r>
+      <w:proofErr w:type="spellEnd"/>
+      <w:r>
+        <w:rPr>
+          <w:rFonts w:ascii="Times New Roman" w:hAnsi="Times New Roman" w:cs="Times New Roman"/>
+        </w:rPr>
+        <w:t xml:space="preserve"> </w:t>
+      </w:r>
+      <w:r>
+        <w:rPr>
+          <w:rFonts w:ascii="Times New Roman" w:hAnsi="Times New Roman" w:cs="Times New Roman"/>
+        </w:rPr>
+        <w:t>Image</w:t>
+      </w:r>
+      <w:r>
+        <w:rPr>
+          <w:rFonts w:ascii="Times New Roman" w:hAnsi="Times New Roman" w:cs="Times New Roman"/>
+        </w:rPr>
+        <w:t xml:space="preserve"> </w:t>
+      </w:r>
+      <w:r>
+        <w:rPr>
+          <w:rFonts w:ascii="Times New Roman" w:hAnsi="Times New Roman" w:cs="Times New Roman"/>
+        </w:rPr>
+        <w:t>Classification”.</w:t>
+      </w:r>
+      <w:r>
+        <w:rPr>
+          <w:rFonts w:ascii="Times New Roman" w:hAnsi="Times New Roman" w:cs="Times New Roman"/>
+        </w:rPr>
+        <w:t xml:space="preserve"> </w:t>
+      </w:r>
+      <w:r>
+        <w:rPr>
+          <w:rFonts w:ascii="Times New Roman" w:hAnsi="Times New Roman" w:cs="Times New Roman"/>
+        </w:rPr>
+        <w:t>In:</w:t>
+      </w:r>
+      <w:r>
+        <w:rPr>
+          <w:rFonts w:ascii="Times New Roman" w:hAnsi="Times New Roman" w:cs="Times New Roman"/>
+        </w:rPr>
+        <w:t xml:space="preserve"> </w:t>
+      </w:r>
+      <w:r>
+        <w:rPr>
+          <w:rFonts w:ascii="Times New Roman" w:hAnsi="Times New Roman" w:cs="Times New Roman"/>
+        </w:rPr>
+        <w:t>Proceedings of the IEEE/CVF Conference on Computer Vision and Pattern Recognition (CVPR) Workshops. June 2020.</w:t>
+      </w:r>
+    </w:p>
+    <w:p>
+      <w:pPr>
+        <w:rPr>
+          <w:rFonts w:ascii="Times New Roman" w:hAnsi="Times New Roman" w:cs="Times New Roman"/>
+        </w:rPr>
+      </w:pPr>
+      <w:r>
+        <w:rPr>
+          <w:rFonts w:ascii="Times New Roman" w:hAnsi="Times New Roman" w:cs="Times New Roman"/>
+        </w:rPr>
+        <w:t>[7]</w:t>
+      </w:r>
+      <w:r>
+        <w:rPr>
+          <w:rFonts w:ascii="Arial" w:hAnsi="Arial" w:cs="Arial"/>
+          <w:sz w:val="14"/>
+          <w:szCs w:val="14"/>
+          <w:shd w:val="clear" w:color="auto" w:fill="E4E8EE"/>
+        </w:rPr>
+        <w:t xml:space="preserve"> </w:t>
+      </w:r>
+      <w:proofErr w:type="spellStart"/>
+      <w:r>
+        <w:rPr>
+          <w:rFonts w:ascii="Times New Roman" w:hAnsi="Times New Roman" w:cs="Times New Roman"/>
+        </w:rPr>
+        <w:t>Geifman</w:t>
+      </w:r>
+      <w:proofErr w:type="spellEnd"/>
+      <w:r>
+        <w:rPr>
+          <w:rFonts w:ascii="Times New Roman" w:hAnsi="Times New Roman" w:cs="Times New Roman"/>
+        </w:rPr>
+        <w:t>, Yonatan &amp; El-Yaniv, Ran. (2017). Selective Classification for Deep Neural Networks.</w:t>
+      </w:r>
+    </w:p>
+    <w:p>
+      <w:pPr>
+        <w:rPr>
+          <w:rFonts w:ascii="Times New Roman" w:hAnsi="Times New Roman" w:cs="Times New Roman"/>
+        </w:rPr>
+      </w:pPr>
+      <w:r>
+        <w:rPr>
+          <w:rFonts w:ascii="Times New Roman" w:hAnsi="Times New Roman" w:cs="Times New Roman"/>
+        </w:rPr>
+        <w:t>[8] D</w:t>
+      </w:r>
+      <w:r>
+        <w:rPr>
+          <w:rFonts w:ascii="Times New Roman" w:hAnsi="Times New Roman" w:cs="Times New Roman"/>
+        </w:rPr>
+        <w:t xml:space="preserve">an </w:t>
+      </w:r>
+      <w:proofErr w:type="spellStart"/>
+      <w:r>
+        <w:rPr>
+          <w:rFonts w:ascii="Times New Roman" w:hAnsi="Times New Roman" w:cs="Times New Roman"/>
+        </w:rPr>
+        <w:t>Hendrycks</w:t>
+      </w:r>
+      <w:proofErr w:type="spellEnd"/>
+      <w:r>
+        <w:rPr>
+          <w:rFonts w:ascii="Times New Roman" w:hAnsi="Times New Roman" w:cs="Times New Roman"/>
+        </w:rPr>
+        <w:t xml:space="preserve"> and Kevin </w:t>
+      </w:r>
+      <w:proofErr w:type="spellStart"/>
+      <w:r>
+        <w:rPr>
+          <w:rFonts w:ascii="Times New Roman" w:hAnsi="Times New Roman" w:cs="Times New Roman"/>
+        </w:rPr>
+        <w:t>Gimpel</w:t>
+      </w:r>
+      <w:proofErr w:type="spellEnd"/>
+      <w:r>
+        <w:rPr>
+          <w:rFonts w:ascii="Times New Roman" w:hAnsi="Times New Roman" w:cs="Times New Roman"/>
+        </w:rPr>
+        <w:t>. “A Baseline for Detecting Misclassified and</w:t>
+      </w:r>
+      <w:r>
+        <w:rPr>
+          <w:rFonts w:ascii="Times New Roman" w:hAnsi="Times New Roman" w:cs="Times New Roman"/>
+        </w:rPr>
+        <w:t xml:space="preserve"> </w:t>
+      </w:r>
+      <w:r>
+        <w:rPr>
+          <w:rFonts w:ascii="Times New Roman" w:hAnsi="Times New Roman" w:cs="Times New Roman"/>
+        </w:rPr>
+        <w:t xml:space="preserve">Out-of-Distribution Examples in Neural Networks”. </w:t>
+      </w:r>
+      <w:proofErr w:type="spellStart"/>
+      <w:r>
+        <w:rPr>
+          <w:rFonts w:ascii="Times New Roman" w:hAnsi="Times New Roman" w:cs="Times New Roman"/>
+        </w:rPr>
+        <w:t>In:CoRRabs</w:t>
+      </w:r>
+      <w:proofErr w:type="spellEnd"/>
+      <w:r>
+        <w:rPr>
+          <w:rFonts w:ascii="Times New Roman" w:hAnsi="Times New Roman" w:cs="Times New Roman"/>
+        </w:rPr>
+        <w:t xml:space="preserve">/1610.02136(2016). arXiv:1610.02136. </w:t>
+      </w:r>
+      <w:hyperlink r:id="rId11" w:history="1">
+        <w:r>
+          <w:rPr>
+            <w:rStyle w:val="Hyperlink"/>
+            <w:rFonts w:ascii="Times New Roman" w:hAnsi="Times New Roman" w:cs="Times New Roman"/>
+          </w:rPr>
+          <w:t>URL:http://arxiv.org/abs/1610.02136</w:t>
+        </w:r>
+      </w:hyperlink>
+      <w:r>
+        <w:rPr>
+          <w:rFonts w:ascii="Times New Roman" w:hAnsi="Times New Roman" w:cs="Times New Roman"/>
+        </w:rPr>
+        <w:t>.</w:t>
+      </w:r>
+    </w:p>
+    <w:p>
+      <w:pPr>
+        <w:rPr>
+          <w:rFonts w:ascii="Times New Roman" w:hAnsi="Times New Roman" w:cs="Times New Roman"/>
+        </w:rPr>
+      </w:pPr>
+      <w:r>
+        <w:rPr>
+          <w:rFonts w:ascii="Times New Roman" w:hAnsi="Times New Roman" w:cs="Times New Roman"/>
+        </w:rPr>
+        <w:t xml:space="preserve">[9] </w:t>
+      </w:r>
+      <w:r>
+        <w:rPr>
+          <w:rFonts w:ascii="Times New Roman" w:hAnsi="Times New Roman" w:cs="Times New Roman"/>
+        </w:rPr>
+        <w:t>Vasileios</w:t>
+      </w:r>
+      <w:r>
+        <w:rPr>
+          <w:rFonts w:ascii="Times New Roman" w:hAnsi="Times New Roman" w:cs="Times New Roman"/>
+        </w:rPr>
+        <w:t xml:space="preserve"> </w:t>
+      </w:r>
+      <w:proofErr w:type="spellStart"/>
+      <w:r>
+        <w:rPr>
+          <w:rFonts w:ascii="Times New Roman" w:hAnsi="Times New Roman" w:cs="Times New Roman"/>
+        </w:rPr>
+        <w:t>Aidonis</w:t>
+      </w:r>
+      <w:proofErr w:type="spellEnd"/>
+      <w:r>
+        <w:rPr>
+          <w:rFonts w:ascii="Times New Roman" w:hAnsi="Times New Roman" w:cs="Times New Roman"/>
+        </w:rPr>
+        <w:t>.</w:t>
+      </w:r>
+      <w:r>
+        <w:rPr>
+          <w:rFonts w:ascii="Times New Roman" w:hAnsi="Times New Roman" w:cs="Times New Roman"/>
+        </w:rPr>
+        <w:t xml:space="preserve"> </w:t>
+      </w:r>
+      <w:r>
+        <w:rPr>
+          <w:rFonts w:ascii="Times New Roman" w:hAnsi="Times New Roman" w:cs="Times New Roman"/>
+        </w:rPr>
+        <w:t>“Cost-Sensitive</w:t>
+      </w:r>
+      <w:r>
+        <w:rPr>
+          <w:rFonts w:ascii="Times New Roman" w:hAnsi="Times New Roman" w:cs="Times New Roman"/>
+        </w:rPr>
+        <w:t xml:space="preserve"> </w:t>
+      </w:r>
+      <w:r>
+        <w:rPr>
+          <w:rFonts w:ascii="Times New Roman" w:hAnsi="Times New Roman" w:cs="Times New Roman"/>
+        </w:rPr>
+        <w:t>Deep</w:t>
+      </w:r>
+      <w:r>
+        <w:rPr>
+          <w:rFonts w:ascii="Times New Roman" w:hAnsi="Times New Roman" w:cs="Times New Roman"/>
+        </w:rPr>
+        <w:t xml:space="preserve"> </w:t>
+      </w:r>
+      <w:r>
+        <w:rPr>
+          <w:rFonts w:ascii="Times New Roman" w:hAnsi="Times New Roman" w:cs="Times New Roman"/>
+        </w:rPr>
+        <w:t>Learning</w:t>
+      </w:r>
+      <w:r>
+        <w:rPr>
+          <w:rFonts w:ascii="Times New Roman" w:hAnsi="Times New Roman" w:cs="Times New Roman"/>
+        </w:rPr>
+        <w:t xml:space="preserve"> </w:t>
+      </w:r>
+      <w:r>
+        <w:rPr>
+          <w:rFonts w:ascii="Times New Roman" w:hAnsi="Times New Roman" w:cs="Times New Roman"/>
+        </w:rPr>
+        <w:t>for</w:t>
+      </w:r>
+      <w:r>
+        <w:rPr>
+          <w:rFonts w:ascii="Times New Roman" w:hAnsi="Times New Roman" w:cs="Times New Roman"/>
+        </w:rPr>
+        <w:t xml:space="preserve"> </w:t>
+      </w:r>
+      <w:r>
+        <w:rPr>
+          <w:rFonts w:ascii="Times New Roman" w:hAnsi="Times New Roman" w:cs="Times New Roman"/>
+        </w:rPr>
+        <w:t>Skin</w:t>
+      </w:r>
+      <w:r>
+        <w:rPr>
+          <w:rFonts w:ascii="Times New Roman" w:hAnsi="Times New Roman" w:cs="Times New Roman"/>
+        </w:rPr>
+        <w:t xml:space="preserve"> </w:t>
+      </w:r>
+      <w:r>
+        <w:rPr>
+          <w:rFonts w:ascii="Times New Roman" w:hAnsi="Times New Roman" w:cs="Times New Roman"/>
+        </w:rPr>
+        <w:t>Lesion</w:t>
+      </w:r>
+      <w:r>
+        <w:rPr>
+          <w:rFonts w:ascii="Times New Roman" w:hAnsi="Times New Roman" w:cs="Times New Roman"/>
+        </w:rPr>
+        <w:t xml:space="preserve"> </w:t>
+      </w:r>
+      <w:r>
+        <w:rPr>
+          <w:rFonts w:ascii="Times New Roman" w:hAnsi="Times New Roman" w:cs="Times New Roman"/>
+        </w:rPr>
+        <w:t>Diagnosis”.</w:t>
+      </w:r>
+      <w:r>
+        <w:rPr>
+          <w:rFonts w:ascii="Times New Roman" w:hAnsi="Times New Roman" w:cs="Times New Roman"/>
+        </w:rPr>
+        <w:t xml:space="preserve"> </w:t>
+      </w:r>
+      <w:r>
+        <w:rPr>
+          <w:rFonts w:ascii="Times New Roman" w:hAnsi="Times New Roman" w:cs="Times New Roman"/>
+        </w:rPr>
+        <w:t>2020.</w:t>
+      </w:r>
+      <w:r>
+        <w:rPr>
+          <w:rFonts w:ascii="Times New Roman" w:hAnsi="Times New Roman" w:cs="Times New Roman"/>
+        </w:rPr>
+        <w:t xml:space="preserve"> [University of Dundee </w:t>
+      </w:r>
+      <w:proofErr w:type="spellStart"/>
+      <w:r>
+        <w:rPr>
+          <w:rFonts w:ascii="Times New Roman" w:hAnsi="Times New Roman" w:cs="Times New Roman"/>
+        </w:rPr>
+        <w:t>MsC</w:t>
+      </w:r>
+      <w:proofErr w:type="spellEnd"/>
+      <w:r>
+        <w:rPr>
+          <w:rFonts w:ascii="Times New Roman" w:hAnsi="Times New Roman" w:cs="Times New Roman"/>
+        </w:rPr>
+        <w:t>]</w:t>
+      </w:r>
+    </w:p>
+    <w:p>
+      <w:pPr>
+        <w:rPr>
+          <w:rFonts w:ascii="Times New Roman" w:hAnsi="Times New Roman" w:cs="Times New Roman"/>
+        </w:rPr>
+      </w:pPr>
+    </w:p>
+    <w:p>
+      <w:pPr>
+        <w:rPr>
+          <w:rFonts w:ascii="Times New Roman" w:hAnsi="Times New Roman" w:cs="Times New Roman"/>
+        </w:rPr>
+      </w:pPr>
+    </w:p>
+    <w:p>
+      <w:pPr>
+        <w:rPr>
+          <w:rFonts w:ascii="Times New Roman" w:hAnsi="Times New Roman" w:cs="Times New Roman"/>
+        </w:rPr>
+      </w:pPr>
+    </w:p>
+    <w:p>
+      <w:pPr>
+        <w:rPr>
+          <w:rFonts w:ascii="Times New Roman" w:hAnsi="Times New Roman" w:cs="Times New Roman"/>
+        </w:rPr>
+      </w:pPr>
+    </w:p>
+    <w:p>
+      <w:pPr>
+        <w:pStyle w:val="Heading1"/>
+        <w:rPr>
+          <w:b/>
+          <w:bCs/>
+          <w:color w:val="auto"/>
+        </w:rPr>
+      </w:pPr>
+      <w:r>
+        <w:rPr>
+          <w:b/>
+          <w:bCs/>
+          <w:color w:val="auto"/>
+        </w:rPr>
+        <w:lastRenderedPageBreak/>
+        <w:t>Appendix</w:t>
+      </w:r>
+    </w:p>
+    <w:p>
+      <w:pPr>
+        <w:pStyle w:val="Heading1"/>
+        <w:rPr>
+          <w:b/>
+          <w:bCs/>
+          <w:color w:val="auto"/>
+        </w:rPr>
+      </w:pPr>
+      <w:r>
+        <w:rPr>
+          <w:noProof/>
+        </w:rPr>
+        <w:drawing>
+          <wp:inline distT="0" distB="0" distL="0" distR="0" wp14:anchorId="06F6662E" wp14:editId="7C44CDA7">
+            <wp:extent cx="2883877" cy="2161797"/>
+            <wp:effectExtent l="0" t="0" r="0" b="0"/>
+            <wp:docPr id="6" name="Picture 6" descr="No description available."/>
+            <wp:cNvGraphicFramePr>
+              <a:graphicFrameLocks xmlns:a="http://schemas.openxmlformats.org/drawingml/2006/main" noChangeAspect="1"/>
+            </wp:cNvGraphicFramePr>
+            <a:graphic xmlns:a="http://schemas.openxmlformats.org/drawingml/2006/main">
+              <a:graphicData uri="http://schemas.openxmlformats.org/drawingml/2006/picture">
+                <pic:pic xmlns:pic="http://schemas.openxmlformats.org/drawingml/2006/picture">
+                  <pic:nvPicPr>
+                    <pic:cNvPr id="0" name="Picture 7" descr="No description available."/>
+                    <pic:cNvPicPr>
+                      <a:picLocks noChangeAspect="1" noChangeArrowheads="1"/>
+                    </pic:cNvPicPr>
+                  </pic:nvPicPr>
+                  <pic:blipFill>
+                    <a:blip r:embed="rId12" cstate="print">
+                      <a:extLst>
+                        <a:ext uri="{28A0092B-C50C-407E-A947-70E740481C1C}">
+                          <a14:useLocalDpi xmlns:a14="http://schemas.microsoft.com/office/drawing/2010/main" val="0"/>
+                        </a:ext>
+                      </a:extLst>
+                    </a:blip>
+                    <a:srcRect/>
+                    <a:stretch>
+                      <a:fillRect/>
+                    </a:stretch>
+                  </pic:blipFill>
+                  <pic:spPr bwMode="auto">
+                    <a:xfrm>
+                      <a:off x="0" y="0"/>
+                      <a:ext cx="2900363" cy="2174155"/>
+                    </a:xfrm>
+                    <a:prstGeom prst="rect">
+                      <a:avLst/>
+                    </a:prstGeom>
+                    <a:noFill/>
+                    <a:ln>
+                      <a:noFill/>
+                    </a:ln>
+                  </pic:spPr>
+                </pic:pic>
+              </a:graphicData>
+            </a:graphic>
+          </wp:inline>
+        </w:drawing>
+      </w:r>
+    </w:p>
+    <w:p/>
+    <w:p/>
+    <w:p>
+      <w:pPr>
+        <w:rPr>
+          <w:sz w:val="6"/>
+          <w:szCs w:val="6"/>
+        </w:rPr>
+      </w:pPr>
+    </w:p>
+    <w:p>
+      <w:r>
+        <w:rPr>
+          <w:noProof/>
+        </w:rPr>
+        <w:drawing>
+          <wp:inline distT="0" distB="0" distL="0" distR="0" wp14:anchorId="28E812BB" wp14:editId="1171C754">
+            <wp:extent cx="2961250" cy="2220047"/>
+            <wp:effectExtent l="0" t="0" r="0" b="8890"/>
+            <wp:docPr id="7" name="Picture 7" descr="No description available."/>
+            <wp:cNvGraphicFramePr>
+              <a:graphicFrameLocks xmlns:a="http://schemas.openxmlformats.org/drawingml/2006/main" noChangeAspect="1"/>
+            </wp:cNvGraphicFramePr>
+            <a:graphic xmlns:a="http://schemas.openxmlformats.org/drawingml/2006/main">
+              <a:graphicData uri="http://schemas.openxmlformats.org/drawingml/2006/picture">
+                <pic:pic xmlns:pic="http://schemas.openxmlformats.org/drawingml/2006/picture">
+                  <pic:nvPicPr>
+                    <pic:cNvPr id="0" name="Picture 9" descr="No description available."/>
+                    <pic:cNvPicPr>
+                      <a:picLocks noChangeAspect="1" noChangeArrowheads="1"/>
+                    </pic:cNvPicPr>
+                  </pic:nvPicPr>
+                  <pic:blipFill>
+                    <a:blip r:embed="rId13" cstate="print">
+                      <a:extLst>
+                        <a:ext uri="{28A0092B-C50C-407E-A947-70E740481C1C}">
+                          <a14:useLocalDpi xmlns:a14="http://schemas.microsoft.com/office/drawing/2010/main" val="0"/>
+                        </a:ext>
+                      </a:extLst>
+                    </a:blip>
+                    <a:srcRect/>
+                    <a:stretch>
+                      <a:fillRect/>
+                    </a:stretch>
+                  </pic:blipFill>
+                  <pic:spPr bwMode="auto">
+                    <a:xfrm>
+                      <a:off x="0" y="0"/>
+                      <a:ext cx="2974031" cy="2229629"/>
+                    </a:xfrm>
+                    <a:prstGeom prst="rect">
+                      <a:avLst/>
+                    </a:prstGeom>
+                    <a:noFill/>
+                    <a:ln>
+                      <a:noFill/>
+                    </a:ln>
+                  </pic:spPr>
+                </pic:pic>
+              </a:graphicData>
+            </a:graphic>
+          </wp:inline>
+        </w:drawing>
+      </w:r>
+    </w:p>
+    <w:p>
+      <w:pPr>
+        <w:jc w:val="center"/>
+        <w:sectPr>
+          <w:type w:val="continuous"/>
+          <w:pgSz w:w="11906" w:h="16838"/>
+          <w:pgMar w:top="1440" w:right="1440" w:bottom="1440" w:left="1440" w:header="708" w:footer="708" w:gutter="0"/>
+          <w:cols w:num="2" w:space="708"/>
+          <w:docGrid w:linePitch="360"/>
+        </w:sectPr>
+      </w:pPr>
+    </w:p>
+    <w:p>
+      <w:pPr>
+        <w:jc w:val="center"/>
+      </w:pPr>
+      <w:r>
+        <w:t>Figure 4a/b, histograms showing number of correct/incorrect samples and their entropies</w:t>
+      </w:r>
+    </w:p>
+    <w:p>
+      <w:pPr>
+        <w:jc w:val="center"/>
+        <w:sectPr>
+          <w:type w:val="continuous"/>
+          <w:pgSz w:w="11906" w:h="16838"/>
+          <w:pgMar w:top="1440" w:right="1440" w:bottom="1440" w:left="1440" w:header="708" w:footer="708" w:gutter="0"/>
+          <w:cols w:space="708"/>
+          <w:docGrid w:linePitch="360"/>
+        </w:sectPr>
+      </w:pPr>
+    </w:p>
+    <w:p>
+      <w:pPr>
+        <w:jc w:val="center"/>
+      </w:pPr>
+    </w:p>
+    <w:p>
+      <w:pPr>
+        <w:jc w:val="center"/>
+        <w:sectPr>
+          <w:type w:val="continuous"/>
+          <w:pgSz w:w="11906" w:h="16838"/>
+          <w:pgMar w:top="1440" w:right="1440" w:bottom="1440" w:left="1440" w:header="708" w:footer="708" w:gutter="0"/>
+          <w:cols w:num="2" w:space="708"/>
+          <w:docGrid w:linePitch="360"/>
+        </w:sectPr>
+      </w:pPr>
+    </w:p>
+    <w:p>
+      <w:pPr>
+        <w:jc w:val="center"/>
+        <w:sectPr>
+          <w:type w:val="continuous"/>
+          <w:pgSz w:w="11906" w:h="16838"/>
+          <w:pgMar w:top="1440" w:right="1440" w:bottom="1440" w:left="1440" w:header="708" w:footer="708" w:gutter="0"/>
+          <w:cols w:space="708"/>
+          <w:docGrid w:linePitch="360"/>
+        </w:sectPr>
+      </w:pPr>
+      <w:r>
+        <w:rPr>
+          <w:noProof/>
+        </w:rPr>
+        <w:drawing>
+          <wp:inline distT="0" distB="0" distL="0" distR="0" wp14:anchorId="01051764" wp14:editId="65C80364">
+            <wp:extent cx="5971736" cy="3838049"/>
+            <wp:effectExtent l="0" t="0" r="0" b="0"/>
+            <wp:docPr id="8" name="Picture 8"/>
+            <wp:cNvGraphicFramePr>
+              <a:graphicFrameLocks xmlns:a="http://schemas.openxmlformats.org/drawingml/2006/main" noChangeAspect="1"/>
+            </wp:cNvGraphicFramePr>
+            <a:graphic xmlns:a="http://schemas.openxmlformats.org/drawingml/2006/main">
+              <a:graphicData uri="http://schemas.openxmlformats.org/drawingml/2006/picture">
+                <pic:pic xmlns:pic="http://schemas.openxmlformats.org/drawingml/2006/picture">
+                  <pic:nvPicPr>
+                    <pic:cNvPr id="1" name=""/>
+                    <pic:cNvPicPr/>
+                  </pic:nvPicPr>
+                  <pic:blipFill>
+                    <a:blip r:embed="rId14"/>
+                    <a:stretch>
+                      <a:fillRect/>
+                    </a:stretch>
+                  </pic:blipFill>
+                  <pic:spPr>
+                    <a:xfrm>
+                      <a:off x="0" y="0"/>
+                      <a:ext cx="5999733" cy="3856043"/>
+                    </a:xfrm>
+                    <a:prstGeom prst="rect">
+                      <a:avLst/>
+                    </a:prstGeom>
+                  </pic:spPr>
+                </pic:pic>
+              </a:graphicData>
+            </a:graphic>
+          </wp:inline>
+        </w:drawing>
+      </w:r>
+    </w:p>
+    <w:p>
+      <w:pPr>
+        <w:jc w:val="center"/>
+      </w:pPr>
+      <w:r>
+        <w:t>Figure 5, Gantt chart showing dates and predicted deadlines.</w:t>
+      </w:r>
     </w:p>
     <w:sectPr>
+      <w:type w:val="continuous"/>
       <w:pgSz w:w="11906" w:h="16838"/>
       <w:pgMar w:top="1440" w:right="1440" w:bottom="1440" w:left="1440" w:header="708" w:footer="708" w:gutter="0"/>
       <w:cols w:space="708"/>
@@ -374,6 +3157,56 @@
     </w:sectPr>
   </w:body>
 </w:document>
+</file>
+
+<file path=word/endnotes.xml><?xml version="1.0" encoding="utf-8"?>
+<w:endnotes xmlns:wpc="http://schemas.microsoft.com/office/word/2010/wordprocessingCanvas" xmlns:cx="http://schemas.microsoft.com/office/drawing/2014/chartex" xmlns:cx1="http://schemas.microsoft.com/office/drawing/2015/9/8/chartex" xmlns:cx2="http://schemas.microsoft.com/office/drawing/2015/10/21/chartex" xmlns:cx3="http://schemas.microsoft.com/office/drawing/2016/5/9/chartex" xmlns:cx4="http://schemas.microsoft.com/office/drawing/2016/5/10/chartex" xmlns:cx5="http://schemas.microsoft.com/office/drawing/2016/5/11/chartex" xmlns:cx6="http://schemas.microsoft.com/office/drawing/2016/5/12/chartex" xmlns:cx7="http://schemas.microsoft.com/office/drawing/2016/5/13/chartex" xmlns:cx8="http://schemas.microsoft.com/office/drawing/2016/5/14/chartex" xmlns:mc="http://schemas.openxmlformats.org/markup-compatibility/2006" xmlns:aink="http://schemas.microsoft.com/office/drawing/2016/ink" xmlns:am3d="http://schemas.microsoft.com/office/drawing/2017/model3d" xmlns:o="urn:schemas-microsoft-com:office:office" xmlns:r="http://schemas.openxmlformats.org/officeDocument/2006/relationships" xmlns:m="http://schemas.openxmlformats.org/officeDocument/2006/math" xmlns:v="urn:schemas-microsoft-com:vml" xmlns:wp14="http://schemas.microsoft.com/office/word/2010/wordprocessingDrawing" xmlns:wp="http://schemas.openxmlformats.org/drawingml/2006/wordprocessingDrawing" xmlns:w10="urn:schemas-microsoft-com:office:word" xmlns:w="http://schemas.openxmlformats.org/wordprocessingml/2006/main" xmlns:w14="http://schemas.microsoft.com/office/word/2010/wordml" xmlns:w15="http://schemas.microsoft.com/office/word/2012/wordml" xmlns:w16cex="http://schemas.microsoft.com/office/word/2018/wordml/cex" xmlns:w16cid="http://schemas.microsoft.com/office/word/2016/wordml/cid" xmlns:w16="http://schemas.microsoft.com/office/word/2018/wordml" xmlns:w16se="http://schemas.microsoft.com/office/word/2015/wordml/symex" xmlns:wpg="http://schemas.microsoft.com/office/word/2010/wordprocessingGroup" xmlns:wpi="http://schemas.microsoft.com/office/word/2010/wordprocessingInk" xmlns:wne="http://schemas.microsoft.com/office/word/2006/wordml" xmlns:wps="http://schemas.microsoft.com/office/word/2010/wordprocessingShape" mc:Ignorable="w14 w15 w16se w16cid w16 w16cex wp14">
+  <w:endnote w:type="separator" w:id="-1">
+    <w:p>
+      <w:pPr>
+        <w:spacing w:after="0" w:line="240" w:lineRule="auto"/>
+      </w:pPr>
+      <w:r>
+        <w:separator/>
+      </w:r>
+    </w:p>
+  </w:endnote>
+  <w:endnote w:type="continuationSeparator" w:id="0">
+    <w:p>
+      <w:pPr>
+        <w:spacing w:after="0" w:line="240" w:lineRule="auto"/>
+      </w:pPr>
+      <w:r>
+        <w:continuationSeparator/>
+      </w:r>
+    </w:p>
+  </w:endnote>
+</w:endnotes>
+</file>
+
+<file path=word/footnotes.xml><?xml version="1.0" encoding="utf-8"?>
+<w:footnotes xmlns:wpc="http://schemas.microsoft.com/office/word/2010/wordprocessingCanvas" xmlns:cx="http://schemas.microsoft.com/office/drawing/2014/chartex" xmlns:cx1="http://schemas.microsoft.com/office/drawing/2015/9/8/chartex" xmlns:cx2="http://schemas.microsoft.com/office/drawing/2015/10/21/chartex" xmlns:cx3="http://schemas.microsoft.com/office/drawing/2016/5/9/chartex" xmlns:cx4="http://schemas.microsoft.com/office/drawing/2016/5/10/chartex" xmlns:cx5="http://schemas.microsoft.com/office/drawing/2016/5/11/chartex" xmlns:cx6="http://schemas.microsoft.com/office/drawing/2016/5/12/chartex" xmlns:cx7="http://schemas.microsoft.com/office/drawing/2016/5/13/chartex" xmlns:cx8="http://schemas.microsoft.com/office/drawing/2016/5/14/chartex" xmlns:mc="http://schemas.openxmlformats.org/markup-compatibility/2006" xmlns:aink="http://schemas.microsoft.com/office/drawing/2016/ink" xmlns:am3d="http://schemas.microsoft.com/office/drawing/2017/model3d" xmlns:o="urn:schemas-microsoft-com:office:office" xmlns:r="http://schemas.openxmlformats.org/officeDocument/2006/relationships" xmlns:m="http://schemas.openxmlformats.org/officeDocument/2006/math" xmlns:v="urn:schemas-microsoft-com:vml" xmlns:wp14="http://schemas.microsoft.com/office/word/2010/wordprocessingDrawing" xmlns:wp="http://schemas.openxmlformats.org/drawingml/2006/wordprocessingDrawing" xmlns:w10="urn:schemas-microsoft-com:office:word" xmlns:w="http://schemas.openxmlformats.org/wordprocessingml/2006/main" xmlns:w14="http://schemas.microsoft.com/office/word/2010/wordml" xmlns:w15="http://schemas.microsoft.com/office/word/2012/wordml" xmlns:w16cex="http://schemas.microsoft.com/office/word/2018/wordml/cex" xmlns:w16cid="http://schemas.microsoft.com/office/word/2016/wordml/cid" xmlns:w16="http://schemas.microsoft.com/office/word/2018/wordml" xmlns:w16se="http://schemas.microsoft.com/office/word/2015/wordml/symex" xmlns:wpg="http://schemas.microsoft.com/office/word/2010/wordprocessingGroup" xmlns:wpi="http://schemas.microsoft.com/office/word/2010/wordprocessingInk" xmlns:wne="http://schemas.microsoft.com/office/word/2006/wordml" xmlns:wps="http://schemas.microsoft.com/office/word/2010/wordprocessingShape" mc:Ignorable="w14 w15 w16se w16cid w16 w16cex wp14">
+  <w:footnote w:type="separator" w:id="-1">
+    <w:p>
+      <w:pPr>
+        <w:spacing w:after="0" w:line="240" w:lineRule="auto"/>
+      </w:pPr>
+      <w:r>
+        <w:separator/>
+      </w:r>
+    </w:p>
+  </w:footnote>
+  <w:footnote w:type="continuationSeparator" w:id="0">
+    <w:p>
+      <w:pPr>
+        <w:spacing w:after="0" w:line="240" w:lineRule="auto"/>
+      </w:pPr>
+      <w:r>
+        <w:continuationSeparator/>
+      </w:r>
+    </w:p>
+  </w:footnote>
+</w:footnotes>
 </file>
 
 <file path=word/numbering.xml><?xml version="1.0" encoding="utf-8"?>
@@ -388,7 +3221,7 @@
       <w:lvlText w:val="%1."/>
       <w:lvlJc w:val="left"/>
       <w:pPr>
-        <w:ind w:left="720" w:hanging="360"/>
+        <w:ind w:left="7022" w:hanging="360"/>
       </w:pPr>
       <w:rPr>
         <w:rFonts w:hint="default"/>
@@ -400,7 +3233,7 @@
       <w:lvlText w:val="%2."/>
       <w:lvlJc w:val="left"/>
       <w:pPr>
-        <w:ind w:left="1440" w:hanging="360"/>
+        <w:ind w:left="7742" w:hanging="360"/>
       </w:pPr>
     </w:lvl>
     <w:lvl w:ilvl="2" w:tplc="0809001B" w:tentative="1">
@@ -409,7 +3242,7 @@
       <w:lvlText w:val="%3."/>
       <w:lvlJc w:val="right"/>
       <w:pPr>
-        <w:ind w:left="2160" w:hanging="180"/>
+        <w:ind w:left="8462" w:hanging="180"/>
       </w:pPr>
     </w:lvl>
     <w:lvl w:ilvl="3" w:tplc="0809000F" w:tentative="1">
@@ -418,7 +3251,7 @@
       <w:lvlText w:val="%4."/>
       <w:lvlJc w:val="left"/>
       <w:pPr>
-        <w:ind w:left="2880" w:hanging="360"/>
+        <w:ind w:left="9182" w:hanging="360"/>
       </w:pPr>
     </w:lvl>
     <w:lvl w:ilvl="4" w:tplc="08090019" w:tentative="1">
@@ -427,7 +3260,7 @@
       <w:lvlText w:val="%5."/>
       <w:lvlJc w:val="left"/>
       <w:pPr>
-        <w:ind w:left="3600" w:hanging="360"/>
+        <w:ind w:left="9902" w:hanging="360"/>
       </w:pPr>
     </w:lvl>
     <w:lvl w:ilvl="5" w:tplc="0809001B" w:tentative="1">
@@ -436,7 +3269,7 @@
       <w:lvlText w:val="%6."/>
       <w:lvlJc w:val="right"/>
       <w:pPr>
-        <w:ind w:left="4320" w:hanging="180"/>
+        <w:ind w:left="10622" w:hanging="180"/>
       </w:pPr>
     </w:lvl>
     <w:lvl w:ilvl="6" w:tplc="0809000F" w:tentative="1">
@@ -445,7 +3278,7 @@
       <w:lvlText w:val="%7."/>
       <w:lvlJc w:val="left"/>
       <w:pPr>
-        <w:ind w:left="5040" w:hanging="360"/>
+        <w:ind w:left="11342" w:hanging="360"/>
       </w:pPr>
     </w:lvl>
     <w:lvl w:ilvl="7" w:tplc="08090019" w:tentative="1">
@@ -454,7 +3287,7 @@
       <w:lvlText w:val="%8."/>
       <w:lvlJc w:val="left"/>
       <w:pPr>
-        <w:ind w:left="5760" w:hanging="360"/>
+        <w:ind w:left="12062" w:hanging="360"/>
       </w:pPr>
     </w:lvl>
     <w:lvl w:ilvl="8" w:tplc="0809001B" w:tentative="1">
@@ -463,7 +3296,7 @@
       <w:lvlText w:val="%9."/>
       <w:lvlJc w:val="right"/>
       <w:pPr>
-        <w:ind w:left="6480" w:hanging="180"/>
+        <w:ind w:left="12782" w:hanging="180"/>
       </w:pPr>
     </w:lvl>
   </w:abstractNum>
@@ -1010,7 +3843,6 @@
   <w:style w:type="character" w:default="1" w:styleId="DefaultParagraphFont">
     <w:name w:val="Default Paragraph Font"/>
     <w:uiPriority w:val="1"/>
-    <w:semiHidden/>
     <w:unhideWhenUsed/>
   </w:style>
   <w:style w:type="table" w:default="1" w:styleId="TableNormal">
@@ -1126,6 +3958,73 @@
       <w:color w:val="2F5496" w:themeColor="accent1" w:themeShade="BF"/>
       <w:sz w:val="26"/>
       <w:szCs w:val="26"/>
+    </w:rPr>
+  </w:style>
+  <w:style w:type="paragraph" w:styleId="Header">
+    <w:name w:val="header"/>
+    <w:basedOn w:val="Normal"/>
+    <w:link w:val="HeaderChar"/>
+    <w:uiPriority w:val="99"/>
+    <w:unhideWhenUsed/>
+    <w:rsid w:val="00052B6C"/>
+    <w:pPr>
+      <w:tabs>
+        <w:tab w:val="center" w:pos="4513"/>
+        <w:tab w:val="right" w:pos="9026"/>
+      </w:tabs>
+      <w:spacing w:after="0" w:line="240" w:lineRule="auto"/>
+    </w:pPr>
+  </w:style>
+  <w:style w:type="character" w:customStyle="1" w:styleId="HeaderChar">
+    <w:name w:val="Header Char"/>
+    <w:basedOn w:val="DefaultParagraphFont"/>
+    <w:link w:val="Header"/>
+    <w:uiPriority w:val="99"/>
+    <w:rsid w:val="00052B6C"/>
+  </w:style>
+  <w:style w:type="paragraph" w:styleId="Footer">
+    <w:name w:val="footer"/>
+    <w:basedOn w:val="Normal"/>
+    <w:link w:val="FooterChar"/>
+    <w:uiPriority w:val="99"/>
+    <w:unhideWhenUsed/>
+    <w:rsid w:val="00052B6C"/>
+    <w:pPr>
+      <w:tabs>
+        <w:tab w:val="center" w:pos="4513"/>
+        <w:tab w:val="right" w:pos="9026"/>
+      </w:tabs>
+      <w:spacing w:after="0" w:line="240" w:lineRule="auto"/>
+    </w:pPr>
+  </w:style>
+  <w:style w:type="character" w:customStyle="1" w:styleId="FooterChar">
+    <w:name w:val="Footer Char"/>
+    <w:basedOn w:val="DefaultParagraphFont"/>
+    <w:link w:val="Footer"/>
+    <w:uiPriority w:val="99"/>
+    <w:rsid w:val="00052B6C"/>
+  </w:style>
+  <w:style w:type="character" w:styleId="Hyperlink">
+    <w:name w:val="Hyperlink"/>
+    <w:basedOn w:val="DefaultParagraphFont"/>
+    <w:uiPriority w:val="99"/>
+    <w:unhideWhenUsed/>
+    <w:rsid w:val="004A6A54"/>
+    <w:rPr>
+      <w:color w:val="0563C1" w:themeColor="hyperlink"/>
+      <w:u w:val="single"/>
+    </w:rPr>
+  </w:style>
+  <w:style w:type="character" w:styleId="UnresolvedMention">
+    <w:name w:val="Unresolved Mention"/>
+    <w:basedOn w:val="DefaultParagraphFont"/>
+    <w:uiPriority w:val="99"/>
+    <w:semiHidden/>
+    <w:unhideWhenUsed/>
+    <w:rsid w:val="004A6A54"/>
+    <w:rPr>
+      <w:color w:val="605E5C"/>
+      <w:shd w:val="clear" w:color="auto" w:fill="E1DFDD"/>
     </w:rPr>
   </w:style>
 </w:styles>

</xml_diff>

<commit_message>
Uploaded mid term report
</commit_message>
<xml_diff>
--- a/documents/Mid-Term Report.docx
+++ b/documents/Mid-Term Report.docx
@@ -1417,7 +1417,19 @@
         <w:rPr>
           <w:rFonts w:ascii="Times New Roman" w:hAnsi="Times New Roman" w:cs="Times New Roman"/>
         </w:rPr>
-        <w:t>Figure 1 shows the implementation I will be using.</w:t>
+        <w:t>Figure 1 shows the implementation</w:t>
+      </w:r>
+      <w:r>
+        <w:rPr>
+          <w:rFonts w:ascii="Times New Roman" w:hAnsi="Times New Roman" w:cs="Times New Roman"/>
+        </w:rPr>
+        <w:t xml:space="preserve"> that is planned to be used</w:t>
+      </w:r>
+      <w:r>
+        <w:rPr>
+          <w:rFonts w:ascii="Times New Roman" w:hAnsi="Times New Roman" w:cs="Times New Roman"/>
+        </w:rPr>
+        <w:t>.</w:t>
       </w:r>
     </w:p>
     <w:p>
@@ -1922,13 +1934,7 @@
         <w:rPr>
           <w:rFonts w:ascii="Times New Roman" w:hAnsi="Times New Roman" w:cs="Times New Roman"/>
         </w:rPr>
-        <w:t xml:space="preserve">dataset will be split, 60% will be used to train the model, 10% will be used as to validate the model during training and to select the model </w:t>
-      </w:r>
-      <w:r>
-        <w:rPr>
-          <w:rFonts w:ascii="Times New Roman" w:hAnsi="Times New Roman" w:cs="Times New Roman"/>
-        </w:rPr>
-        <w:t xml:space="preserve"> </w:t>
+        <w:t xml:space="preserve">dataset will be split, 60% will be used to train the model, 10% will be used as to validate the model during training and to select the model  </w:t>
       </w:r>
       <w:r>
         <w:rPr>
@@ -2009,13 +2015,7 @@
         <w:rPr>
           <w:rFonts w:ascii="Times New Roman" w:hAnsi="Times New Roman" w:cs="Times New Roman"/>
         </w:rPr>
-        <w:t>model capable of outputting</w:t>
-      </w:r>
-      <w:r>
-        <w:rPr>
-          <w:rFonts w:ascii="Times New Roman" w:hAnsi="Times New Roman" w:cs="Times New Roman"/>
-        </w:rPr>
-        <w:t xml:space="preserve"> </w:t>
+        <w:t xml:space="preserve">model capable of outputting </w:t>
       </w:r>
       <w:r>
         <w:rPr>
@@ -2368,7 +2368,13 @@
         <w:rPr>
           <w:rFonts w:ascii="Times New Roman" w:hAnsi="Times New Roman" w:cs="Times New Roman"/>
         </w:rPr>
-        <w:t>t seemed daunting to implement ideas like gradient dissent</w:t>
+        <w:t>t seemed daunting to implement ideas like gradient d</w:t>
+      </w:r>
+      <w:r>
+        <w:rPr>
+          <w:rFonts w:ascii="Times New Roman" w:hAnsi="Times New Roman" w:cs="Times New Roman"/>
+        </w:rPr>
+        <w:t>escent</w:t>
       </w:r>
       <w:r>
         <w:rPr>
@@ -2759,14 +2765,13 @@
         <w:rPr>
           <w:rFonts w:ascii="Times New Roman" w:hAnsi="Times New Roman" w:cs="Times New Roman"/>
         </w:rPr>
-        <w:t xml:space="preserve"> There are also extra plans to Implement another method called Bayes By </w:t>
-      </w:r>
-      <w:proofErr w:type="gramStart"/>
-      <w:r>
-        <w:rPr>
-          <w:rFonts w:ascii="Times New Roman" w:hAnsi="Times New Roman" w:cs="Times New Roman"/>
-        </w:rPr>
-        <w:t>Backprop</w:t>
+        <w:t xml:space="preserve"> Currently the cost matrix still needs to be implemented, as the current model does not consider the cost of misclassification.</w:t>
+      </w:r>
+      <w:r>
+        <w:rPr>
+          <w:rFonts w:ascii="Times New Roman" w:hAnsi="Times New Roman" w:cs="Times New Roman"/>
+        </w:rPr>
+        <w:t xml:space="preserve"> There are also extra plans to Implement another method called Bayes By Backprop</w:t>
       </w:r>
       <w:r>
         <w:rPr>
@@ -2775,7 +2780,6 @@
         </w:rPr>
         <w:t>[</w:t>
       </w:r>
-      <w:proofErr w:type="gramEnd"/>
       <w:r>
         <w:rPr>
           <w:rFonts w:ascii="Times New Roman" w:hAnsi="Times New Roman" w:cs="Times New Roman"/>
@@ -2820,8 +2824,33 @@
       <w:r>
         <w:rPr>
           <w:rFonts w:ascii="Times New Roman" w:hAnsi="Times New Roman" w:cs="Times New Roman"/>
-        </w:rPr>
-        <w:t xml:space="preserve">, but these plans are to be considered extra features until I have a good comparison of MC dropout and the </w:t>
+          <w:vertAlign w:val="superscript"/>
+        </w:rPr>
+        <w:t xml:space="preserve"> </w:t>
+      </w:r>
+      <w:r>
+        <w:rPr>
+          <w:rFonts w:ascii="Times New Roman" w:hAnsi="Times New Roman" w:cs="Times New Roman"/>
+        </w:rPr>
+        <w:t>which may be interesting to look into,</w:t>
+      </w:r>
+      <w:r>
+        <w:rPr>
+          <w:rFonts w:ascii="Times New Roman" w:hAnsi="Times New Roman" w:cs="Times New Roman"/>
+        </w:rPr>
+        <w:t xml:space="preserve"> but these plans are to be considered extra features</w:t>
+      </w:r>
+      <w:r>
+        <w:rPr>
+          <w:rFonts w:ascii="Times New Roman" w:hAnsi="Times New Roman" w:cs="Times New Roman"/>
+        </w:rPr>
+        <w:t xml:space="preserve"> and won’t be implemented</w:t>
+      </w:r>
+      <w:r>
+        <w:rPr>
+          <w:rFonts w:ascii="Times New Roman" w:hAnsi="Times New Roman" w:cs="Times New Roman"/>
+        </w:rPr>
+        <w:t xml:space="preserve"> until I have a good comparison of MC dropout and the </w:t>
       </w:r>
       <w:proofErr w:type="spellStart"/>
       <w:r>
@@ -2963,7 +2992,7 @@
         <w:rPr>
           <w:rFonts w:ascii="Times New Roman" w:hAnsi="Times New Roman" w:cs="Times New Roman"/>
         </w:rPr>
-        <w:t xml:space="preserve"> similar </w:t>
+        <w:t xml:space="preserve"> </w:t>
       </w:r>
       <w:r>
         <w:rPr>
@@ -4216,6 +4245,7 @@
         <w:rPr>
           <w:rFonts w:ascii="Times New Roman" w:hAnsi="Times New Roman" w:cs="Times New Roman"/>
         </w:rPr>
+        <w:lastRenderedPageBreak/>
         <w:t>[12]</w:t>
       </w:r>
       <w:r>
@@ -4376,7 +4406,6 @@
         <w:rPr>
           <w:rFonts w:ascii="Times New Roman" w:hAnsi="Times New Roman" w:cs="Times New Roman"/>
         </w:rPr>
-        <w:lastRenderedPageBreak/>
         <w:t>Wallach et al. Curran Associates, Inc., 2019, pp. 8024–8035. URL:</w:t>
       </w:r>
       <w:r>
@@ -6139,6 +6168,7 @@
   <w:style w:type="character" w:default="1" w:styleId="DefaultParagraphFont">
     <w:name w:val="Default Paragraph Font"/>
     <w:uiPriority w:val="1"/>
+    <w:semiHidden/>
     <w:unhideWhenUsed/>
   </w:style>
   <w:style w:type="table" w:default="1" w:styleId="TableNormal">

</xml_diff>